<commit_message>
Update some content about Q3 in Word file.
</commit_message>
<xml_diff>
--- a/HW2/HW2_0416047.docx
+++ b/HW2/HW2_0416047.docx
@@ -13157,6 +13157,180 @@
         <w:spacing w:line="480" w:lineRule="exact"/>
         <w:ind w:leftChars="0" w:left="142" w:firstLineChars="200" w:firstLine="556"/>
         <w:rPr>
+          <w:rFonts w:ascii="Noto Sans CJK TC DemiLight" w:eastAsia="Noto Sans CJK TC DemiLight" w:hAnsi="Noto Sans CJK TC DemiLight" w:cs="Times New Roman"/>
+          <w:spacing w:val="-1"/>
+          <w:kern w:val="0"/>
+          <w:sz w:val="28"/>
+          <w:szCs w:val="28"/>
+        </w:rPr>
+      </w:pPr>
+      <w:r>
+        <w:rPr>
+          <w:rFonts w:ascii="Noto Sans CJK TC DemiLight" w:eastAsia="Noto Sans CJK TC DemiLight" w:hAnsi="Noto Sans CJK TC DemiLight" w:cs="Times New Roman" w:hint="eastAsia"/>
+          <w:spacing w:val="-1"/>
+          <w:kern w:val="0"/>
+          <w:sz w:val="28"/>
+          <w:szCs w:val="28"/>
+        </w:rPr>
+        <w:t>經過以上兩種不同的方法，我們可以發現牛頓法收斂的速度驚人地快速，幾乎是</w:t>
+      </w:r>
+      <w:r>
+        <w:rPr>
+          <w:rFonts w:ascii="Noto Sans CJK TC DemiLight" w:eastAsia="Noto Sans CJK TC DemiLight" w:hAnsi="Noto Sans CJK TC DemiLight" w:cs="Times New Roman" w:hint="eastAsia"/>
+          <w:spacing w:val="-1"/>
+          <w:kern w:val="0"/>
+          <w:sz w:val="28"/>
+          <w:szCs w:val="28"/>
+        </w:rPr>
+        <w:t>早就</w:t>
+      </w:r>
+      <w:r>
+        <w:rPr>
+          <w:rFonts w:ascii="Noto Sans CJK TC DemiLight" w:eastAsia="Noto Sans CJK TC DemiLight" w:hAnsi="Noto Sans CJK TC DemiLight" w:cs="Times New Roman" w:hint="eastAsia"/>
+          <w:spacing w:val="-1"/>
+          <w:kern w:val="0"/>
+          <w:sz w:val="28"/>
+          <w:szCs w:val="28"/>
+        </w:rPr>
+        <w:t>知道答案般地，直接從起始點跳到</w:t>
+      </w:r>
+      <w:r>
+        <w:rPr>
+          <w:rFonts w:ascii="Noto Sans CJK TC DemiLight" w:eastAsia="Noto Sans CJK TC DemiLight" w:hAnsi="Noto Sans CJK TC DemiLight" w:cs="Times New Roman" w:hint="eastAsia"/>
+          <w:spacing w:val="-1"/>
+          <w:kern w:val="0"/>
+          <w:sz w:val="28"/>
+          <w:szCs w:val="28"/>
+        </w:rPr>
+        <w:t>最終結果</w:t>
+      </w:r>
+      <w:r>
+        <w:rPr>
+          <w:rFonts w:ascii="Noto Sans CJK TC DemiLight" w:eastAsia="Noto Sans CJK TC DemiLight" w:hAnsi="Noto Sans CJK TC DemiLight" w:cs="Times New Roman" w:hint="eastAsia"/>
+          <w:spacing w:val="-1"/>
+          <w:kern w:val="0"/>
+          <w:sz w:val="28"/>
+          <w:szCs w:val="28"/>
+        </w:rPr>
+        <w:t>；相反</w:t>
+      </w:r>
+      <w:r>
+        <w:rPr>
+          <w:rFonts w:ascii="Noto Sans CJK TC DemiLight" w:eastAsia="Noto Sans CJK TC DemiLight" w:hAnsi="Noto Sans CJK TC DemiLight" w:cs="Times New Roman" w:hint="eastAsia"/>
+          <w:spacing w:val="-1"/>
+          <w:kern w:val="0"/>
+          <w:sz w:val="28"/>
+          <w:szCs w:val="28"/>
+        </w:rPr>
+        <w:t>地，</w:t>
+      </w:r>
+      <w:r>
+        <w:rPr>
+          <w:rFonts w:ascii="Noto Sans CJK TC DemiLight" w:eastAsia="Noto Sans CJK TC DemiLight" w:hAnsi="Noto Sans CJK TC DemiLight" w:cs="Times New Roman" w:hint="eastAsia"/>
+          <w:spacing w:val="-1"/>
+          <w:kern w:val="0"/>
+          <w:sz w:val="28"/>
+          <w:szCs w:val="28"/>
+        </w:rPr>
+        <w:t>梯度下降法因為受限於每一次</w:t>
+      </w:r>
+      <w:r>
+        <w:rPr>
+          <w:rFonts w:ascii="Noto Sans CJK TC DemiLight" w:eastAsia="Noto Sans CJK TC DemiLight" w:hAnsi="Noto Sans CJK TC DemiLight" w:cs="Times New Roman" w:hint="eastAsia"/>
+          <w:spacing w:val="-1"/>
+          <w:kern w:val="0"/>
+          <w:sz w:val="28"/>
+          <w:szCs w:val="28"/>
+        </w:rPr>
+        <w:t>最多只能行走「梯度」長度的下降量，因此</w:t>
+      </w:r>
+      <w:r>
+        <w:rPr>
+          <w:rFonts w:ascii="Noto Sans CJK TC DemiLight" w:eastAsia="Noto Sans CJK TC DemiLight" w:hAnsi="Noto Sans CJK TC DemiLight" w:cs="Times New Roman" w:hint="eastAsia"/>
+          <w:spacing w:val="-1"/>
+          <w:kern w:val="0"/>
+          <w:sz w:val="28"/>
+          <w:szCs w:val="28"/>
+        </w:rPr>
+        <w:t>要</w:t>
+      </w:r>
+      <w:r>
+        <w:rPr>
+          <w:rFonts w:ascii="Noto Sans CJK TC DemiLight" w:eastAsia="Noto Sans CJK TC DemiLight" w:hAnsi="Noto Sans CJK TC DemiLight" w:cs="Times New Roman" w:hint="eastAsia"/>
+          <w:spacing w:val="-1"/>
+          <w:kern w:val="0"/>
+          <w:sz w:val="28"/>
+          <w:szCs w:val="28"/>
+        </w:rPr>
+        <w:t>很</w:t>
+      </w:r>
+      <w:r>
+        <w:rPr>
+          <w:rFonts w:ascii="Noto Sans CJK TC DemiLight" w:eastAsia="Noto Sans CJK TC DemiLight" w:hAnsi="Noto Sans CJK TC DemiLight" w:cs="Times New Roman" w:hint="eastAsia"/>
+          <w:spacing w:val="-1"/>
+          <w:kern w:val="0"/>
+          <w:sz w:val="28"/>
+          <w:szCs w:val="28"/>
+        </w:rPr>
+        <w:t>久</w:t>
+      </w:r>
+      <w:r>
+        <w:rPr>
+          <w:rFonts w:ascii="Noto Sans CJK TC DemiLight" w:eastAsia="Noto Sans CJK TC DemiLight" w:hAnsi="Noto Sans CJK TC DemiLight" w:cs="Times New Roman" w:hint="eastAsia"/>
+          <w:spacing w:val="-1"/>
+          <w:kern w:val="0"/>
+          <w:sz w:val="28"/>
+          <w:szCs w:val="28"/>
+        </w:rPr>
+        <w:t>才收斂到理想水準</w:t>
+      </w:r>
+      <w:r>
+        <w:rPr>
+          <w:rFonts w:ascii="Noto Sans CJK TC DemiLight" w:eastAsia="Noto Sans CJK TC DemiLight" w:hAnsi="Noto Sans CJK TC DemiLight" w:cs="Times New Roman" w:hint="eastAsia"/>
+          <w:spacing w:val="-1"/>
+          <w:kern w:val="0"/>
+          <w:sz w:val="28"/>
+          <w:szCs w:val="28"/>
+        </w:rPr>
+        <w:t>。</w:t>
+      </w:r>
+      <w:r>
+        <w:rPr>
+          <w:rFonts w:ascii="Noto Sans CJK TC DemiLight" w:eastAsia="Noto Sans CJK TC DemiLight" w:hAnsi="Noto Sans CJK TC DemiLight" w:cs="Times New Roman" w:hint="eastAsia"/>
+          <w:spacing w:val="-1"/>
+          <w:kern w:val="0"/>
+          <w:sz w:val="28"/>
+          <w:szCs w:val="28"/>
+        </w:rPr>
+        <w:t>但是，此例並無法顯示牛頓法的一個缺點：遇到特殊函數，若起始點選的離最終答案並不接近，則有可能</w:t>
+      </w:r>
+      <w:r>
+        <w:rPr>
+          <w:rFonts w:ascii="Noto Sans CJK TC DemiLight" w:eastAsia="Noto Sans CJK TC DemiLight" w:hAnsi="Noto Sans CJK TC DemiLight" w:cs="Times New Roman" w:hint="eastAsia"/>
+          <w:spacing w:val="-1"/>
+          <w:kern w:val="0"/>
+          <w:sz w:val="28"/>
+          <w:szCs w:val="28"/>
+        </w:rPr>
+        <w:t>永遠</w:t>
+      </w:r>
+      <w:r>
+        <w:rPr>
+          <w:rFonts w:ascii="Noto Sans CJK TC DemiLight" w:eastAsia="Noto Sans CJK TC DemiLight" w:hAnsi="Noto Sans CJK TC DemiLight" w:cs="Times New Roman" w:hint="eastAsia"/>
+          <w:spacing w:val="-1"/>
+          <w:kern w:val="0"/>
+          <w:sz w:val="28"/>
+          <w:szCs w:val="28"/>
+        </w:rPr>
+        <w:t>無法收斂。</w:t>
+      </w:r>
+    </w:p>
+    <w:p>
+      <w:pPr>
+        <w:pStyle w:val="a5"/>
+        <w:spacing w:line="480" w:lineRule="exact"/>
+        <w:ind w:leftChars="0" w:left="142" w:firstLineChars="200" w:firstLine="556"/>
+        <w:rPr>
           <w:rFonts w:ascii="Inconsolata" w:eastAsia="Noto Sans CJK TC DemiLight" w:hAnsi="Inconsolata" w:cs="Times New Roman"/>
           <w:spacing w:val="-1"/>
           <w:kern w:val="0"/>
@@ -13164,6 +13338,108 @@
           <w:szCs w:val="28"/>
         </w:rPr>
       </w:pPr>
+    </w:p>
+    <w:p>
+      <w:pPr>
+        <w:spacing w:line="600" w:lineRule="exact"/>
+        <w:ind w:left="85"/>
+        <w:jc w:val="center"/>
+        <w:rPr>
+          <w:rFonts w:ascii="Noto Sans CJK TC Medium" w:eastAsia="Noto Sans CJK TC Medium" w:hAnsi="Noto Sans CJK TC Medium" w:cs="Times New Roman"/>
+          <w:spacing w:val="-1"/>
+          <w:kern w:val="0"/>
+          <w:sz w:val="36"/>
+          <w:szCs w:val="30"/>
+        </w:rPr>
+      </w:pPr>
+      <w:r>
+        <w:rPr>
+          <w:rFonts w:ascii="Noto Sans CJK TC Medium" w:eastAsia="Noto Sans CJK TC Medium" w:hAnsi="Noto Sans CJK TC Medium" w:cs="Times New Roman" w:hint="eastAsia"/>
+          <w:spacing w:val="-1"/>
+          <w:kern w:val="0"/>
+          <w:sz w:val="36"/>
+          <w:szCs w:val="30"/>
+        </w:rPr>
+        <w:t>第</w:t>
+      </w:r>
+      <w:r>
+        <w:rPr>
+          <w:rFonts w:ascii="Noto Sans CJK TC Medium" w:eastAsia="Noto Sans CJK TC Medium" w:hAnsi="Noto Sans CJK TC Medium" w:cs="Times New Roman" w:hint="eastAsia"/>
+          <w:spacing w:val="-1"/>
+          <w:kern w:val="0"/>
+          <w:sz w:val="36"/>
+          <w:szCs w:val="30"/>
+        </w:rPr>
+        <w:t>三</w:t>
+      </w:r>
+      <w:r>
+        <w:rPr>
+          <w:rFonts w:ascii="Noto Sans CJK TC Medium" w:eastAsia="Noto Sans CJK TC Medium" w:hAnsi="Noto Sans CJK TC Medium" w:cs="Times New Roman" w:hint="eastAsia"/>
+          <w:spacing w:val="-1"/>
+          <w:kern w:val="0"/>
+          <w:sz w:val="36"/>
+          <w:szCs w:val="30"/>
+        </w:rPr>
+        <w:t>題</w:t>
+      </w:r>
+    </w:p>
+    <w:p>
+      <w:pPr>
+        <w:pStyle w:val="a5"/>
+        <w:numPr>
+          <w:ilvl w:val="0"/>
+          <w:numId w:val="28"/>
+        </w:numPr>
+        <w:spacing w:line="480" w:lineRule="exact"/>
+        <w:ind w:leftChars="0" w:left="567"/>
+        <w:rPr>
+          <w:rFonts w:ascii="Noto Sans CJK TC DemiLight" w:eastAsia="Noto Sans CJK TC DemiLight" w:hAnsi="Noto Sans CJK TC DemiLight" w:cs="Times New Roman"/>
+          <w:spacing w:val="-1"/>
+          <w:kern w:val="0"/>
+          <w:sz w:val="28"/>
+          <w:szCs w:val="28"/>
+        </w:rPr>
+      </w:pPr>
+      <m:oMath>
+        <m:sSub>
+          <m:sSubPr>
+            <m:ctrlPr>
+              <w:rPr>
+                <w:rFonts w:ascii="Cambria Math" w:eastAsia="Noto Sans CJK TC DemiLight" w:hAnsi="Cambria Math" w:cs="Times New Roman"/>
+                <w:i/>
+                <w:spacing w:val="-1"/>
+                <w:kern w:val="0"/>
+                <w:sz w:val="28"/>
+                <w:szCs w:val="28"/>
+              </w:rPr>
+            </m:ctrlPr>
+          </m:sSubPr>
+          <m:e>
+            <m:r>
+              <w:rPr>
+                <w:rFonts w:ascii="Cambria Math" w:eastAsia="Noto Sans CJK TC DemiLight" w:hAnsi="Cambria Math" w:cs="Times New Roman"/>
+                <w:spacing w:val="-1"/>
+                <w:kern w:val="0"/>
+                <w:sz w:val="28"/>
+                <w:szCs w:val="28"/>
+              </w:rPr>
+              <m:t>α</m:t>
+            </m:r>
+          </m:e>
+          <m:sub>
+            <m:r>
+              <w:rPr>
+                <w:rFonts w:ascii="Cambria Math" w:eastAsia="Noto Sans CJK TC DemiLight" w:hAnsi="Cambria Math" w:cs="Times New Roman"/>
+                <w:spacing w:val="-1"/>
+                <w:kern w:val="0"/>
+                <w:sz w:val="28"/>
+                <w:szCs w:val="28"/>
+              </w:rPr>
+              <m:t>i</m:t>
+            </m:r>
+          </m:sub>
+        </m:sSub>
+      </m:oMath>
       <w:r>
         <w:rPr>
           <w:rFonts w:ascii="Noto Sans CJK TC DemiLight" w:eastAsia="Noto Sans CJK TC DemiLight" w:hAnsi="Noto Sans CJK TC DemiLight" w:cs="Times New Roman" w:hint="eastAsia"/>
@@ -13172,8 +13448,116 @@
           <w:sz w:val="28"/>
           <w:szCs w:val="28"/>
         </w:rPr>
-        <w:t>經過以上兩種不同的方法，我們可以發現牛頓法收斂的速度驚人地快速，幾乎是</w:t>
-      </w:r>
+        <w:t>代表訓練集資料</w:t>
+      </w:r>
+      <m:oMath>
+        <m:d>
+          <m:dPr>
+            <m:ctrlPr>
+              <w:rPr>
+                <w:rFonts w:ascii="Cambria Math" w:eastAsia="Noto Sans CJK TC DemiLight" w:hAnsi="Cambria Math" w:cs="Times New Roman"/>
+                <w:spacing w:val="-1"/>
+                <w:kern w:val="0"/>
+                <w:sz w:val="28"/>
+                <w:szCs w:val="28"/>
+              </w:rPr>
+            </m:ctrlPr>
+          </m:dPr>
+          <m:e>
+            <m:sSup>
+              <m:sSupPr>
+                <m:ctrlPr>
+                  <w:rPr>
+                    <w:rFonts w:ascii="Cambria Math" w:eastAsia="Noto Sans CJK TC DemiLight" w:hAnsi="Cambria Math" w:cs="Times New Roman"/>
+                    <w:spacing w:val="-1"/>
+                    <w:kern w:val="0"/>
+                    <w:sz w:val="28"/>
+                    <w:szCs w:val="28"/>
+                  </w:rPr>
+                </m:ctrlPr>
+              </m:sSupPr>
+              <m:e>
+                <m:r>
+                  <m:rPr>
+                    <m:sty m:val="b"/>
+                  </m:rPr>
+                  <w:rPr>
+                    <w:rFonts w:ascii="Cambria Math" w:eastAsia="Noto Sans CJK TC DemiLight" w:hAnsi="Cambria Math" w:cs="Times New Roman"/>
+                    <w:spacing w:val="-1"/>
+                    <w:kern w:val="0"/>
+                    <w:sz w:val="28"/>
+                    <w:szCs w:val="28"/>
+                  </w:rPr>
+                  <m:t>x</m:t>
+                </m:r>
+              </m:e>
+              <m:sup>
+                <m:r>
+                  <m:rPr>
+                    <m:sty m:val="p"/>
+                  </m:rPr>
+                  <w:rPr>
+                    <w:rFonts w:ascii="Cambria Math" w:eastAsia="Noto Sans CJK TC DemiLight" w:hAnsi="Cambria Math" w:cs="Times New Roman"/>
+                    <w:spacing w:val="-1"/>
+                    <w:kern w:val="0"/>
+                    <w:sz w:val="28"/>
+                    <w:szCs w:val="28"/>
+                  </w:rPr>
+                  <m:t>i</m:t>
+                </m:r>
+              </m:sup>
+            </m:sSup>
+            <m:r>
+              <w:rPr>
+                <w:rFonts w:ascii="Cambria Math" w:eastAsia="Noto Sans CJK TC DemiLight" w:hAnsi="Cambria Math" w:cs="Times New Roman"/>
+                <w:spacing w:val="-1"/>
+                <w:kern w:val="0"/>
+                <w:sz w:val="28"/>
+                <w:szCs w:val="28"/>
+              </w:rPr>
+              <m:t xml:space="preserve">, </m:t>
+            </m:r>
+            <m:sSub>
+              <m:sSubPr>
+                <m:ctrlPr>
+                  <w:rPr>
+                    <w:rFonts w:ascii="Cambria Math" w:eastAsia="Noto Sans CJK TC DemiLight" w:hAnsi="Cambria Math" w:cs="Times New Roman"/>
+                    <w:i/>
+                    <w:spacing w:val="-1"/>
+                    <w:kern w:val="0"/>
+                    <w:sz w:val="28"/>
+                    <w:szCs w:val="28"/>
+                  </w:rPr>
+                </m:ctrlPr>
+              </m:sSubPr>
+              <m:e>
+                <m:r>
+                  <w:rPr>
+                    <w:rFonts w:ascii="Cambria Math" w:eastAsia="Noto Sans CJK TC DemiLight" w:hAnsi="Cambria Math" w:cs="Times New Roman"/>
+                    <w:spacing w:val="-1"/>
+                    <w:kern w:val="0"/>
+                    <w:sz w:val="28"/>
+                    <w:szCs w:val="28"/>
+                  </w:rPr>
+                  <m:t>y</m:t>
+                </m:r>
+              </m:e>
+              <m:sub>
+                <m:r>
+                  <w:rPr>
+                    <w:rFonts w:ascii="Cambria Math" w:eastAsia="Noto Sans CJK TC DemiLight" w:hAnsi="Cambria Math" w:cs="Times New Roman"/>
+                    <w:spacing w:val="-1"/>
+                    <w:kern w:val="0"/>
+                    <w:sz w:val="28"/>
+                    <w:szCs w:val="28"/>
+                  </w:rPr>
+                  <m:t>i</m:t>
+                </m:r>
+              </m:sub>
+            </m:sSub>
+          </m:e>
+        </m:d>
+      </m:oMath>
       <w:r>
         <w:rPr>
           <w:rFonts w:ascii="Noto Sans CJK TC DemiLight" w:eastAsia="Noto Sans CJK TC DemiLight" w:hAnsi="Noto Sans CJK TC DemiLight" w:cs="Times New Roman" w:hint="eastAsia"/>
@@ -13182,7 +13566,7 @@
           <w:sz w:val="28"/>
           <w:szCs w:val="28"/>
         </w:rPr>
-        <w:t>早就</w:t>
+        <w:t>曾經被</w:t>
       </w:r>
       <w:r>
         <w:rPr>
@@ -13192,7 +13576,17 @@
           <w:sz w:val="28"/>
           <w:szCs w:val="28"/>
         </w:rPr>
-        <w:t>知道答案般地，直接從起始點跳到</w:t>
+        <w:t>P</w:t>
+      </w:r>
+      <w:r>
+        <w:rPr>
+          <w:rFonts w:ascii="Noto Sans CJK TC DemiLight" w:eastAsia="Noto Sans CJK TC DemiLight" w:hAnsi="Noto Sans CJK TC DemiLight" w:cs="Times New Roman"/>
+          <w:spacing w:val="-1"/>
+          <w:kern w:val="0"/>
+          <w:sz w:val="28"/>
+          <w:szCs w:val="28"/>
+        </w:rPr>
+        <w:t>erceptron</w:t>
       </w:r>
       <w:r>
         <w:rPr>
@@ -13202,7 +13596,7 @@
           <w:sz w:val="28"/>
           <w:szCs w:val="28"/>
         </w:rPr>
-        <w:t>最終結果</w:t>
+        <w:t>分類</w:t>
       </w:r>
       <w:r>
         <w:rPr>
@@ -13212,7 +13606,7 @@
           <w:sz w:val="28"/>
           <w:szCs w:val="28"/>
         </w:rPr>
-        <w:t>；相反</w:t>
+        <w:t>到</w:t>
       </w:r>
       <w:r>
         <w:rPr>
@@ -13222,7 +13616,7 @@
           <w:sz w:val="28"/>
           <w:szCs w:val="28"/>
         </w:rPr>
-        <w:t>地，</w:t>
+        <w:t>錯誤</w:t>
       </w:r>
       <w:r>
         <w:rPr>
@@ -13232,7 +13626,7 @@
           <w:sz w:val="28"/>
           <w:szCs w:val="28"/>
         </w:rPr>
-        <w:t>梯度下降法因為受限於每一次</w:t>
+        <w:t>類別</w:t>
       </w:r>
       <w:r>
         <w:rPr>
@@ -13242,7 +13636,7 @@
           <w:sz w:val="28"/>
           <w:szCs w:val="28"/>
         </w:rPr>
-        <w:t>最多只能行走「梯度」長度的下降量，因此</w:t>
+        <w:t>的次數</w:t>
       </w:r>
       <w:r>
         <w:rPr>
@@ -13252,7 +13646,7 @@
           <w:sz w:val="28"/>
           <w:szCs w:val="28"/>
         </w:rPr>
-        <w:t>要</w:t>
+        <w:t>，</w:t>
       </w:r>
       <w:r>
         <w:rPr>
@@ -13262,8 +13656,98 @@
           <w:sz w:val="28"/>
           <w:szCs w:val="28"/>
         </w:rPr>
-        <w:t>很</w:t>
-      </w:r>
+        <w:t>因此</w:t>
+      </w:r>
+      <m:oMath>
+        <m:sSub>
+          <m:sSubPr>
+            <m:ctrlPr>
+              <w:rPr>
+                <w:rFonts w:ascii="Cambria Math" w:eastAsia="Noto Sans CJK TC DemiLight" w:hAnsi="Cambria Math" w:cs="Times New Roman"/>
+                <w:b/>
+                <w:spacing w:val="-1"/>
+                <w:kern w:val="0"/>
+                <w:sz w:val="28"/>
+                <w:szCs w:val="28"/>
+              </w:rPr>
+            </m:ctrlPr>
+          </m:sSubPr>
+          <m:e>
+            <m:d>
+              <m:dPr>
+                <m:begChr m:val="‖"/>
+                <m:endChr m:val="‖"/>
+                <m:ctrlPr>
+                  <w:rPr>
+                    <w:rFonts w:ascii="Cambria Math" w:eastAsia="Noto Sans CJK TC DemiLight" w:hAnsi="Cambria Math" w:cs="Times New Roman"/>
+                    <w:b/>
+                    <w:spacing w:val="-1"/>
+                    <w:kern w:val="0"/>
+                    <w:sz w:val="28"/>
+                    <w:szCs w:val="28"/>
+                  </w:rPr>
+                </m:ctrlPr>
+              </m:dPr>
+              <m:e>
+                <m:r>
+                  <m:rPr>
+                    <m:sty m:val="b"/>
+                  </m:rPr>
+                  <w:rPr>
+                    <w:rFonts w:ascii="Cambria Math" w:eastAsia="Noto Sans CJK TC DemiLight" w:hAnsi="Cambria Math" w:cs="Times New Roman"/>
+                    <w:spacing w:val="-1"/>
+                    <w:kern w:val="0"/>
+                    <w:sz w:val="28"/>
+                    <w:szCs w:val="28"/>
+                  </w:rPr>
+                  <m:t>α</m:t>
+                </m:r>
+              </m:e>
+            </m:d>
+          </m:e>
+          <m:sub>
+            <m:r>
+              <m:rPr>
+                <m:sty m:val="p"/>
+              </m:rPr>
+              <w:rPr>
+                <w:rFonts w:ascii="Cambria Math" w:eastAsia="Noto Sans CJK TC DemiLight" w:hAnsi="Cambria Math" w:cs="Times New Roman" w:hint="eastAsia"/>
+                <w:spacing w:val="-1"/>
+                <w:kern w:val="0"/>
+                <w:sz w:val="28"/>
+                <w:szCs w:val="28"/>
+              </w:rPr>
+              <m:t>1</m:t>
+            </m:r>
+            <m:r>
+              <m:rPr>
+                <m:sty m:val="p"/>
+              </m:rPr>
+              <w:rPr>
+                <w:rFonts w:ascii="Cambria Math" w:eastAsia="Noto Sans CJK TC DemiLight" w:hAnsi="Cambria Math" w:cs="Times New Roman" w:hint="eastAsia"/>
+                <w:spacing w:val="-1"/>
+                <w:kern w:val="0"/>
+                <w:sz w:val="28"/>
+                <w:szCs w:val="28"/>
+              </w:rPr>
+              <m:t>-</m:t>
+            </m:r>
+            <m:r>
+              <m:rPr>
+                <m:sty m:val="p"/>
+              </m:rPr>
+              <w:rPr>
+                <w:rFonts w:ascii="Cambria Math" w:eastAsia="Noto Sans CJK TC DemiLight" w:hAnsi="Cambria Math" w:cs="Times New Roman"/>
+                <w:spacing w:val="-1"/>
+                <w:kern w:val="0"/>
+                <w:sz w:val="28"/>
+                <w:szCs w:val="28"/>
+              </w:rPr>
+              <m:t>norm</m:t>
+            </m:r>
+          </m:sub>
+        </m:sSub>
+      </m:oMath>
       <w:r>
         <w:rPr>
           <w:rFonts w:ascii="Noto Sans CJK TC DemiLight" w:eastAsia="Noto Sans CJK TC DemiLight" w:hAnsi="Noto Sans CJK TC DemiLight" w:cs="Times New Roman" w:hint="eastAsia"/>
@@ -13272,7 +13756,17 @@
           <w:sz w:val="28"/>
           <w:szCs w:val="28"/>
         </w:rPr>
-        <w:t>久</w:t>
+        <w:t>就是所有的訓練集資料被P</w:t>
+      </w:r>
+      <w:r>
+        <w:rPr>
+          <w:rFonts w:ascii="Noto Sans CJK TC DemiLight" w:eastAsia="Noto Sans CJK TC DemiLight" w:hAnsi="Noto Sans CJK TC DemiLight" w:cs="Times New Roman"/>
+          <w:spacing w:val="-1"/>
+          <w:kern w:val="0"/>
+          <w:sz w:val="28"/>
+          <w:szCs w:val="28"/>
+        </w:rPr>
+        <w:t>erceptron</w:t>
       </w:r>
       <w:r>
         <w:rPr>
@@ -13282,8 +13776,26 @@
           <w:sz w:val="28"/>
           <w:szCs w:val="28"/>
         </w:rPr>
-        <w:t>才收斂到理想水準</w:t>
-      </w:r>
+        <w:t>分類錯誤的總次數。</w:t>
+      </w:r>
+    </w:p>
+    <w:p>
+      <w:pPr>
+        <w:pStyle w:val="a5"/>
+        <w:numPr>
+          <w:ilvl w:val="0"/>
+          <w:numId w:val="28"/>
+        </w:numPr>
+        <w:spacing w:line="480" w:lineRule="exact"/>
+        <w:ind w:leftChars="0" w:left="567"/>
+        <w:rPr>
+          <w:rFonts w:ascii="Noto Sans CJK TC DemiLight" w:eastAsia="Noto Sans CJK TC DemiLight" w:hAnsi="Noto Sans CJK TC DemiLight" w:cs="Times New Roman"/>
+          <w:spacing w:val="-1"/>
+          <w:kern w:val="0"/>
+          <w:sz w:val="28"/>
+          <w:szCs w:val="28"/>
+        </w:rPr>
+      </w:pPr>
       <w:r>
         <w:rPr>
           <w:rFonts w:ascii="Noto Sans CJK TC DemiLight" w:eastAsia="Noto Sans CJK TC DemiLight" w:hAnsi="Noto Sans CJK TC DemiLight" w:cs="Times New Roman" w:hint="eastAsia"/>
@@ -13292,38 +13804,304 @@
           <w:sz w:val="28"/>
           <w:szCs w:val="28"/>
         </w:rPr>
+        <w:t>根據</w:t>
+      </w:r>
+      <w:proofErr w:type="spellStart"/>
+      <w:r>
+        <w:rPr>
+          <w:rFonts w:ascii="Noto Sans CJK TC DemiLight" w:eastAsia="Noto Sans CJK TC DemiLight" w:hAnsi="Noto Sans CJK TC DemiLight" w:cs="Times New Roman" w:hint="eastAsia"/>
+          <w:spacing w:val="-1"/>
+          <w:kern w:val="0"/>
+          <w:sz w:val="28"/>
+          <w:szCs w:val="28"/>
+        </w:rPr>
+        <w:t>No</w:t>
+      </w:r>
+      <w:r>
+        <w:rPr>
+          <w:rFonts w:ascii="Noto Sans CJK TC DemiLight" w:eastAsia="Noto Sans CJK TC DemiLight" w:hAnsi="Noto Sans CJK TC DemiLight" w:cs="Times New Roman"/>
+          <w:spacing w:val="-1"/>
+          <w:kern w:val="0"/>
+          <w:sz w:val="28"/>
+          <w:szCs w:val="28"/>
+        </w:rPr>
+        <w:t>vi</w:t>
+      </w:r>
+      <w:r>
+        <w:rPr>
+          <w:rFonts w:ascii="Noto Sans CJK TC DemiLight" w:eastAsia="Noto Sans CJK TC DemiLight" w:hAnsi="Noto Sans CJK TC DemiLight" w:cs="Times New Roman"/>
+          <w:spacing w:val="-1"/>
+          <w:kern w:val="0"/>
+          <w:sz w:val="28"/>
+          <w:szCs w:val="28"/>
+        </w:rPr>
+        <w:t>koff</w:t>
+      </w:r>
+      <w:proofErr w:type="spellEnd"/>
+      <w:r>
+        <w:rPr>
+          <w:rFonts w:ascii="Noto Sans CJK TC DemiLight" w:eastAsia="Noto Sans CJK TC DemiLight" w:hAnsi="Noto Sans CJK TC DemiLight" w:cs="Times New Roman" w:hint="eastAsia"/>
+          <w:spacing w:val="-1"/>
+          <w:kern w:val="0"/>
+          <w:sz w:val="28"/>
+          <w:szCs w:val="28"/>
+        </w:rPr>
+        <w:t>定理，Pe</w:t>
+      </w:r>
+      <w:r>
+        <w:rPr>
+          <w:rFonts w:ascii="Noto Sans CJK TC DemiLight" w:eastAsia="Noto Sans CJK TC DemiLight" w:hAnsi="Noto Sans CJK TC DemiLight" w:cs="Times New Roman"/>
+          <w:spacing w:val="-1"/>
+          <w:kern w:val="0"/>
+          <w:sz w:val="28"/>
+          <w:szCs w:val="28"/>
+        </w:rPr>
+        <w:t>rceptron algorithm</w:t>
+      </w:r>
+      <w:r>
+        <w:rPr>
+          <w:rFonts w:ascii="Noto Sans CJK TC DemiLight" w:eastAsia="Noto Sans CJK TC DemiLight" w:hAnsi="Noto Sans CJK TC DemiLight" w:cs="Times New Roman" w:hint="eastAsia"/>
+          <w:spacing w:val="-1"/>
+          <w:kern w:val="0"/>
+          <w:sz w:val="28"/>
+          <w:szCs w:val="28"/>
+        </w:rPr>
+        <w:t>可以在有限的步驟內停下來、得到答案，</w:t>
+      </w:r>
+      <w:r>
+        <w:rPr>
+          <w:rFonts w:ascii="Noto Sans CJK TC DemiLight" w:eastAsia="Noto Sans CJK TC DemiLight" w:hAnsi="Noto Sans CJK TC DemiLight" w:cs="Times New Roman" w:hint="eastAsia"/>
+          <w:spacing w:val="-1"/>
+          <w:kern w:val="0"/>
+          <w:sz w:val="28"/>
+          <w:szCs w:val="28"/>
+        </w:rPr>
+        <w:t>具備Kn</w:t>
+      </w:r>
+      <w:r>
+        <w:rPr>
+          <w:rFonts w:ascii="Noto Sans CJK TC DemiLight" w:eastAsia="Noto Sans CJK TC DemiLight" w:hAnsi="Noto Sans CJK TC DemiLight" w:cs="Times New Roman"/>
+          <w:spacing w:val="-1"/>
+          <w:kern w:val="0"/>
+          <w:sz w:val="28"/>
+          <w:szCs w:val="28"/>
+        </w:rPr>
+        <w:t xml:space="preserve">uth </w:t>
+      </w:r>
+      <w:r>
+        <w:rPr>
+          <w:rFonts w:ascii="Noto Sans CJK TC DemiLight" w:eastAsia="Noto Sans CJK TC DemiLight" w:hAnsi="Noto Sans CJK TC DemiLight" w:cs="Times New Roman"/>
+          <w:spacing w:val="-1"/>
+          <w:kern w:val="0"/>
+          <w:sz w:val="28"/>
+          <w:szCs w:val="28"/>
+        </w:rPr>
+        <w:t>(1968, 1973)</w:t>
+      </w:r>
+      <w:r>
+        <w:rPr>
+          <w:rFonts w:ascii="Noto Sans CJK TC DemiLight" w:eastAsia="Noto Sans CJK TC DemiLight" w:hAnsi="Noto Sans CJK TC DemiLight" w:cs="Times New Roman" w:hint="eastAsia"/>
+          <w:spacing w:val="-1"/>
+          <w:kern w:val="0"/>
+          <w:sz w:val="28"/>
+          <w:szCs w:val="28"/>
+        </w:rPr>
+        <w:t>的演算法五個</w:t>
+      </w:r>
+      <w:r>
+        <w:rPr>
+          <w:rFonts w:ascii="Noto Sans CJK TC DemiLight" w:eastAsia="Noto Sans CJK TC DemiLight" w:hAnsi="Noto Sans CJK TC DemiLight" w:cs="Times New Roman" w:hint="eastAsia"/>
+          <w:spacing w:val="-1"/>
+          <w:kern w:val="0"/>
+          <w:sz w:val="28"/>
+          <w:szCs w:val="28"/>
+        </w:rPr>
+        <w:t>性質</w:t>
+      </w:r>
+      <w:proofErr w:type="gramStart"/>
+      <w:r>
+        <w:rPr>
+          <w:rFonts w:ascii="Noto Sans CJK TC DemiLight" w:eastAsia="Noto Sans CJK TC DemiLight" w:hAnsi="Noto Sans CJK TC DemiLight" w:cs="Times New Roman" w:hint="eastAsia"/>
+          <w:spacing w:val="-1"/>
+          <w:kern w:val="0"/>
+          <w:sz w:val="28"/>
+          <w:szCs w:val="28"/>
+        </w:rPr>
+        <w:t>其一「</w:t>
+      </w:r>
+      <w:proofErr w:type="gramEnd"/>
+      <w:r>
+        <w:rPr>
+          <w:rFonts w:ascii="Noto Sans CJK TC DemiLight" w:eastAsia="Noto Sans CJK TC DemiLight" w:hAnsi="Noto Sans CJK TC DemiLight" w:cs="Times New Roman" w:hint="eastAsia"/>
+          <w:spacing w:val="-1"/>
+          <w:kern w:val="0"/>
+          <w:sz w:val="28"/>
+          <w:szCs w:val="28"/>
+        </w:rPr>
+        <w:t>f</w:t>
+      </w:r>
+      <w:r>
+        <w:rPr>
+          <w:rFonts w:ascii="Noto Sans CJK TC DemiLight" w:eastAsia="Noto Sans CJK TC DemiLight" w:hAnsi="Noto Sans CJK TC DemiLight" w:cs="Times New Roman"/>
+          <w:spacing w:val="-1"/>
+          <w:kern w:val="0"/>
+          <w:sz w:val="28"/>
+          <w:szCs w:val="28"/>
+        </w:rPr>
+        <w:t>initeness</w:t>
+      </w:r>
+      <w:r>
+        <w:rPr>
+          <w:rFonts w:ascii="Noto Sans CJK TC DemiLight" w:eastAsia="Noto Sans CJK TC DemiLight" w:hAnsi="Noto Sans CJK TC DemiLight" w:cs="Times New Roman" w:hint="eastAsia"/>
+          <w:spacing w:val="-1"/>
+          <w:kern w:val="0"/>
+          <w:sz w:val="28"/>
+          <w:szCs w:val="28"/>
+        </w:rPr>
+        <w:t>」，因此u</w:t>
+      </w:r>
+      <w:r>
+        <w:rPr>
+          <w:rFonts w:ascii="Noto Sans CJK TC DemiLight" w:eastAsia="Noto Sans CJK TC DemiLight" w:hAnsi="Noto Sans CJK TC DemiLight" w:cs="Times New Roman"/>
+          <w:spacing w:val="-1"/>
+          <w:kern w:val="0"/>
+          <w:sz w:val="28"/>
+          <w:szCs w:val="28"/>
+        </w:rPr>
+        <w:t>pdating rule</w:t>
+      </w:r>
+      <w:r>
+        <w:rPr>
+          <w:rFonts w:ascii="Noto Sans CJK TC DemiLight" w:eastAsia="Noto Sans CJK TC DemiLight" w:hAnsi="Noto Sans CJK TC DemiLight" w:cs="Times New Roman" w:hint="eastAsia"/>
+          <w:spacing w:val="-1"/>
+          <w:kern w:val="0"/>
+          <w:sz w:val="28"/>
+          <w:szCs w:val="28"/>
+        </w:rPr>
+        <w:t>是有效率的</w:t>
+      </w:r>
+      <w:r>
+        <w:rPr>
+          <w:rFonts w:ascii="Noto Sans CJK TC DemiLight" w:eastAsia="Noto Sans CJK TC DemiLight" w:hAnsi="Noto Sans CJK TC DemiLight" w:cs="Times New Roman" w:hint="eastAsia"/>
+          <w:spacing w:val="-1"/>
+          <w:kern w:val="0"/>
+          <w:sz w:val="28"/>
+          <w:szCs w:val="28"/>
+        </w:rPr>
         <w:t>。</w:t>
       </w:r>
-      <w:r>
-        <w:rPr>
-          <w:rFonts w:ascii="Noto Sans CJK TC DemiLight" w:eastAsia="Noto Sans CJK TC DemiLight" w:hAnsi="Noto Sans CJK TC DemiLight" w:cs="Times New Roman" w:hint="eastAsia"/>
-          <w:spacing w:val="-1"/>
-          <w:kern w:val="0"/>
-          <w:sz w:val="28"/>
-          <w:szCs w:val="28"/>
-        </w:rPr>
-        <w:t>但是，此例並無法顯示牛頓法的一個缺點：遇到特殊函數，若起始點選的離最終答案並不接近，則有可能</w:t>
-      </w:r>
-      <w:r>
-        <w:rPr>
-          <w:rFonts w:ascii="Noto Sans CJK TC DemiLight" w:eastAsia="Noto Sans CJK TC DemiLight" w:hAnsi="Noto Sans CJK TC DemiLight" w:cs="Times New Roman" w:hint="eastAsia"/>
-          <w:spacing w:val="-1"/>
-          <w:kern w:val="0"/>
-          <w:sz w:val="28"/>
-          <w:szCs w:val="28"/>
-        </w:rPr>
-        <w:t>永遠</w:t>
-      </w:r>
-      <w:r>
-        <w:rPr>
-          <w:rFonts w:ascii="Noto Sans CJK TC DemiLight" w:eastAsia="Noto Sans CJK TC DemiLight" w:hAnsi="Noto Sans CJK TC DemiLight" w:cs="Times New Roman" w:hint="eastAsia"/>
-          <w:spacing w:val="-1"/>
-          <w:kern w:val="0"/>
-          <w:sz w:val="28"/>
-          <w:szCs w:val="28"/>
-        </w:rPr>
-        <w:t>無法收斂。</w:t>
-      </w:r>
+    </w:p>
+    <w:p>
+      <w:pPr>
+        <w:pStyle w:val="a5"/>
+        <w:spacing w:line="480" w:lineRule="exact"/>
+        <w:ind w:leftChars="0" w:left="142" w:firstLineChars="200" w:firstLine="556"/>
+        <w:rPr>
+          <w:rFonts w:ascii="Inconsolata" w:eastAsia="Noto Sans CJK TC DemiLight" w:hAnsi="Inconsolata" w:cs="Times New Roman"/>
+          <w:spacing w:val="-1"/>
+          <w:kern w:val="0"/>
+          <w:sz w:val="28"/>
+          <w:szCs w:val="28"/>
+        </w:rPr>
+      </w:pPr>
+    </w:p>
+    <w:p>
+      <w:pPr>
+        <w:pStyle w:val="a5"/>
+        <w:spacing w:line="480" w:lineRule="exact"/>
+        <w:ind w:leftChars="0" w:left="142" w:firstLineChars="200" w:firstLine="556"/>
+        <w:rPr>
+          <w:rFonts w:ascii="Inconsolata" w:eastAsia="Noto Sans CJK TC DemiLight" w:hAnsi="Inconsolata" w:cs="Times New Roman"/>
+          <w:spacing w:val="-1"/>
+          <w:kern w:val="0"/>
+          <w:sz w:val="28"/>
+          <w:szCs w:val="28"/>
+        </w:rPr>
+      </w:pPr>
+    </w:p>
+    <w:p>
+      <w:pPr>
+        <w:pStyle w:val="a5"/>
+        <w:spacing w:line="480" w:lineRule="exact"/>
+        <w:ind w:leftChars="0" w:left="142" w:firstLineChars="200" w:firstLine="556"/>
+        <w:rPr>
+          <w:rFonts w:ascii="Inconsolata" w:eastAsia="Noto Sans CJK TC DemiLight" w:hAnsi="Inconsolata" w:cs="Times New Roman"/>
+          <w:spacing w:val="-1"/>
+          <w:kern w:val="0"/>
+          <w:sz w:val="28"/>
+          <w:szCs w:val="28"/>
+        </w:rPr>
+      </w:pPr>
+    </w:p>
+    <w:p>
+      <w:pPr>
+        <w:pStyle w:val="a5"/>
+        <w:spacing w:line="480" w:lineRule="exact"/>
+        <w:ind w:leftChars="0" w:left="142" w:firstLineChars="200" w:firstLine="556"/>
+        <w:rPr>
+          <w:rFonts w:ascii="Inconsolata" w:eastAsia="Noto Sans CJK TC DemiLight" w:hAnsi="Inconsolata" w:cs="Times New Roman"/>
+          <w:spacing w:val="-1"/>
+          <w:kern w:val="0"/>
+          <w:sz w:val="28"/>
+          <w:szCs w:val="28"/>
+        </w:rPr>
+      </w:pPr>
+    </w:p>
+    <w:p>
+      <w:pPr>
+        <w:pStyle w:val="a5"/>
+        <w:spacing w:line="480" w:lineRule="exact"/>
+        <w:ind w:leftChars="0" w:left="142" w:firstLineChars="200" w:firstLine="556"/>
+        <w:rPr>
+          <w:rFonts w:ascii="Inconsolata" w:eastAsia="Noto Sans CJK TC DemiLight" w:hAnsi="Inconsolata" w:cs="Times New Roman"/>
+          <w:spacing w:val="-1"/>
+          <w:kern w:val="0"/>
+          <w:sz w:val="28"/>
+          <w:szCs w:val="28"/>
+        </w:rPr>
+      </w:pPr>
+    </w:p>
+    <w:p>
+      <w:pPr>
+        <w:pStyle w:val="a5"/>
+        <w:spacing w:line="480" w:lineRule="exact"/>
+        <w:ind w:leftChars="0" w:left="142" w:firstLineChars="200" w:firstLine="556"/>
+        <w:rPr>
+          <w:rFonts w:ascii="Inconsolata" w:eastAsia="Noto Sans CJK TC DemiLight" w:hAnsi="Inconsolata" w:cs="Times New Roman"/>
+          <w:spacing w:val="-1"/>
+          <w:kern w:val="0"/>
+          <w:sz w:val="28"/>
+          <w:szCs w:val="28"/>
+        </w:rPr>
+      </w:pPr>
+    </w:p>
+    <w:p>
+      <w:pPr>
+        <w:pStyle w:val="a5"/>
+        <w:spacing w:line="480" w:lineRule="exact"/>
+        <w:ind w:leftChars="0" w:left="142" w:firstLineChars="200" w:firstLine="556"/>
+        <w:rPr>
+          <w:rFonts w:ascii="Inconsolata" w:eastAsia="Noto Sans CJK TC DemiLight" w:hAnsi="Inconsolata" w:cs="Times New Roman"/>
+          <w:spacing w:val="-1"/>
+          <w:kern w:val="0"/>
+          <w:sz w:val="28"/>
+          <w:szCs w:val="28"/>
+        </w:rPr>
+      </w:pPr>
+    </w:p>
+    <w:p>
+      <w:pPr>
+        <w:pStyle w:val="a5"/>
+        <w:spacing w:line="480" w:lineRule="exact"/>
+        <w:ind w:leftChars="0" w:left="142" w:firstLineChars="200" w:firstLine="556"/>
+        <w:rPr>
+          <w:rFonts w:ascii="Inconsolata" w:eastAsia="Noto Sans CJK TC DemiLight" w:hAnsi="Inconsolata" w:cs="Times New Roman"/>
+          <w:spacing w:val="-1"/>
+          <w:kern w:val="0"/>
+          <w:sz w:val="28"/>
+          <w:szCs w:val="28"/>
+        </w:rPr>
+      </w:pPr>
     </w:p>
     <w:p>
       <w:pPr>
@@ -13672,6 +14450,7 @@
             </m:r>
           </m:sup>
           <m:e>
+            <w:bookmarkStart w:id="7" w:name="_Hlk38376471"/>
             <m:sSub>
               <m:sSubPr>
                 <m:ctrlPr>
@@ -13710,6 +14489,7 @@
                 </m:r>
               </m:sub>
             </m:sSub>
+            <w:bookmarkEnd w:id="7"/>
           </m:e>
         </m:nary>
         <m:sSub>
@@ -14234,7 +15014,7 @@
         <w:spacing w:line="480" w:lineRule="exact"/>
         <w:ind w:leftChars="0" w:left="567"/>
         <w:rPr>
-          <w:rFonts w:ascii="Noto Sans CJK TC DemiLight" w:eastAsia="Noto Sans CJK TC DemiLight" w:hAnsi="Noto Sans CJK TC DemiLight" w:cs="Times New Roman" w:hint="eastAsia"/>
+          <w:rFonts w:ascii="Noto Sans CJK TC DemiLight" w:eastAsia="Noto Sans CJK TC DemiLight" w:hAnsi="Noto Sans CJK TC DemiLight" w:cs="Times New Roman"/>
           <w:spacing w:val="-1"/>
           <w:kern w:val="0"/>
           <w:sz w:val="28"/>
@@ -17042,27 +17822,7 @@
                     <w:sz w:val="28"/>
                     <w:szCs w:val="28"/>
                   </w:rPr>
-                  <m:t>b=</m:t>
-                </m:r>
-                <m:r>
-                  <w:rPr>
-                    <w:rFonts w:ascii="Cambria Math" w:eastAsia="Noto Sans CJK TC DemiLight" w:hAnsi="Cambria Math" w:cs="Times New Roman"/>
-                    <w:spacing w:val="-1"/>
-                    <w:kern w:val="0"/>
-                    <w:sz w:val="28"/>
-                    <w:szCs w:val="28"/>
-                  </w:rPr>
-                  <m:t>1</m:t>
-                </m:r>
-                <m:r>
-                  <w:rPr>
-                    <w:rFonts w:ascii="Cambria Math" w:eastAsia="Noto Sans CJK TC DemiLight" w:hAnsi="Cambria Math" w:cs="Times New Roman"/>
-                    <w:spacing w:val="-1"/>
-                    <w:kern w:val="0"/>
-                    <w:sz w:val="28"/>
-                    <w:szCs w:val="28"/>
-                  </w:rPr>
-                  <m:t>.0000</m:t>
+                  <m:t>b=1.0000</m:t>
                 </m:r>
               </m:oMath>
             </m:oMathPara>
@@ -17134,51 +17894,6 @@
         <w:spacing w:line="480" w:lineRule="exact"/>
         <w:ind w:leftChars="0" w:left="567"/>
         <w:rPr>
-          <w:rFonts w:ascii="Noto Sans CJK TC DemiLight" w:eastAsia="Noto Sans CJK TC DemiLight" w:hAnsi="Noto Sans CJK TC DemiLight" w:cs="Times New Roman" w:hint="eastAsia"/>
-          <w:spacing w:val="-1"/>
-          <w:kern w:val="0"/>
-          <w:sz w:val="28"/>
-          <w:szCs w:val="28"/>
-        </w:rPr>
-      </w:pPr>
-      <w:r>
-        <w:rPr>
-          <w:rFonts w:ascii="Noto Sans CJK TC DemiLight" w:eastAsia="Noto Sans CJK TC DemiLight" w:hAnsi="Noto Sans CJK TC DemiLight" w:cs="Times New Roman" w:hint="eastAsia"/>
-          <w:spacing w:val="-1"/>
-          <w:kern w:val="0"/>
-          <w:sz w:val="28"/>
-          <w:szCs w:val="28"/>
-        </w:rPr>
-        <w:lastRenderedPageBreak/>
-        <w:t>接著，我們用隨機產生的亂數當作</w:t>
-      </w:r>
-      <w:r>
-        <w:rPr>
-          <w:rFonts w:ascii="Noto Sans CJK TC DemiLight" w:eastAsia="Noto Sans CJK TC DemiLight" w:hAnsi="Noto Sans CJK TC DemiLight" w:cs="Times New Roman" w:hint="eastAsia"/>
-          <w:spacing w:val="-1"/>
-          <w:kern w:val="0"/>
-          <w:sz w:val="28"/>
-          <w:szCs w:val="28"/>
-        </w:rPr>
-        <w:t>測試集資料，並作圖可得以下圖二</w:t>
-      </w:r>
-      <w:r>
-        <w:rPr>
-          <w:rFonts w:ascii="Noto Sans CJK TC DemiLight" w:eastAsia="Noto Sans CJK TC DemiLight" w:hAnsi="Noto Sans CJK TC DemiLight" w:cs="Times New Roman" w:hint="eastAsia"/>
-          <w:spacing w:val="-1"/>
-          <w:kern w:val="0"/>
-          <w:sz w:val="28"/>
-          <w:szCs w:val="28"/>
-        </w:rPr>
-        <w:t>：</w:t>
-      </w:r>
-    </w:p>
-    <w:p>
-      <w:pPr>
-        <w:pStyle w:val="a5"/>
-        <w:spacing w:line="480" w:lineRule="exact"/>
-        <w:ind w:leftChars="0" w:left="567"/>
-        <w:rPr>
           <w:rFonts w:ascii="Noto Sans CJK TC DemiLight" w:eastAsia="Noto Sans CJK TC DemiLight" w:hAnsi="Noto Sans CJK TC DemiLight" w:cs="Times New Roman"/>
           <w:spacing w:val="-1"/>
           <w:kern w:val="0"/>
@@ -17196,17 +17911,17 @@
           <w:szCs w:val="28"/>
         </w:rPr>
         <w:drawing>
-          <wp:anchor distT="0" distB="0" distL="114300" distR="114300" simplePos="0" relativeHeight="251669504" behindDoc="0" locked="0" layoutInCell="1" allowOverlap="1" wp14:anchorId="5581FCDC" wp14:editId="721F1369">
+          <wp:anchor distT="0" distB="0" distL="114300" distR="114300" simplePos="0" relativeHeight="251669504" behindDoc="1" locked="0" layoutInCell="1" allowOverlap="1" wp14:anchorId="5581FCDC" wp14:editId="0188DB2C">
             <wp:simplePos x="0" y="0"/>
             <wp:positionH relativeFrom="margin">
               <wp:align>center</wp:align>
             </wp:positionH>
-            <wp:positionV relativeFrom="margin">
-              <wp:posOffset>318135</wp:posOffset>
+            <wp:positionV relativeFrom="page">
+              <wp:posOffset>5507355</wp:posOffset>
             </wp:positionV>
-            <wp:extent cx="4817110" cy="4817110"/>
-            <wp:effectExtent l="0" t="0" r="2540" b="2540"/>
-            <wp:wrapSquare wrapText="bothSides"/>
+            <wp:extent cx="4248000" cy="4248000"/>
+            <wp:effectExtent l="0" t="0" r="635" b="635"/>
+            <wp:wrapNone/>
             <wp:docPr id="1" name="圖片 1"/>
             <wp:cNvGraphicFramePr>
               <a:graphicFrameLocks xmlns:a="http://schemas.openxmlformats.org/drawingml/2006/main" noChangeAspect="1"/>
@@ -17235,7 +17950,7 @@
                   <pic:spPr bwMode="auto">
                     <a:xfrm>
                       <a:off x="0" y="0"/>
-                      <a:ext cx="4817110" cy="4817110"/>
+                      <a:ext cx="4248000" cy="4248000"/>
                     </a:xfrm>
                     <a:prstGeom prst="rect">
                       <a:avLst/>
@@ -17257,6 +17972,36 @@
           </wp:anchor>
         </w:drawing>
       </w:r>
+      <w:r>
+        <w:rPr>
+          <w:rFonts w:ascii="Noto Sans CJK TC DemiLight" w:eastAsia="Noto Sans CJK TC DemiLight" w:hAnsi="Noto Sans CJK TC DemiLight" w:cs="Times New Roman" w:hint="eastAsia"/>
+          <w:spacing w:val="-1"/>
+          <w:kern w:val="0"/>
+          <w:sz w:val="28"/>
+          <w:szCs w:val="28"/>
+        </w:rPr>
+        <w:t>接著，我們用隨機產生的亂數當作</w:t>
+      </w:r>
+      <w:r>
+        <w:rPr>
+          <w:rFonts w:ascii="Noto Sans CJK TC DemiLight" w:eastAsia="Noto Sans CJK TC DemiLight" w:hAnsi="Noto Sans CJK TC DemiLight" w:cs="Times New Roman" w:hint="eastAsia"/>
+          <w:spacing w:val="-1"/>
+          <w:kern w:val="0"/>
+          <w:sz w:val="28"/>
+          <w:szCs w:val="28"/>
+        </w:rPr>
+        <w:t>測試集資料，並作圖可得以下圖二</w:t>
+      </w:r>
+      <w:r>
+        <w:rPr>
+          <w:rFonts w:ascii="Noto Sans CJK TC DemiLight" w:eastAsia="Noto Sans CJK TC DemiLight" w:hAnsi="Noto Sans CJK TC DemiLight" w:cs="Times New Roman" w:hint="eastAsia"/>
+          <w:spacing w:val="-1"/>
+          <w:kern w:val="0"/>
+          <w:sz w:val="28"/>
+          <w:szCs w:val="28"/>
+        </w:rPr>
+        <w:t>：</w:t>
+      </w:r>
     </w:p>
     <w:p>
       <w:pPr>
@@ -17418,7 +18163,7 @@
         <w:spacing w:line="480" w:lineRule="exact"/>
         <w:ind w:leftChars="0" w:left="567"/>
         <w:rPr>
-          <w:rFonts w:ascii="Noto Sans CJK TC DemiLight" w:eastAsia="Noto Sans CJK TC DemiLight" w:hAnsi="Noto Sans CJK TC DemiLight" w:cs="Times New Roman" w:hint="eastAsia"/>
+          <w:rFonts w:ascii="Noto Sans CJK TC DemiLight" w:eastAsia="Noto Sans CJK TC DemiLight" w:hAnsi="Noto Sans CJK TC DemiLight" w:cs="Times New Roman"/>
           <w:spacing w:val="-1"/>
           <w:kern w:val="0"/>
           <w:sz w:val="28"/>
@@ -17439,34 +18184,6 @@
           <w:szCs w:val="28"/>
         </w:rPr>
       </w:pPr>
-    </w:p>
-    <w:p>
-      <w:pPr>
-        <w:pStyle w:val="a5"/>
-        <w:spacing w:line="480" w:lineRule="exact"/>
-        <w:ind w:leftChars="0" w:left="567"/>
-        <w:rPr>
-          <w:rFonts w:ascii="Noto Sans CJK TC DemiLight" w:eastAsia="Noto Sans CJK TC DemiLight" w:hAnsi="Noto Sans CJK TC DemiLight" w:cs="Times New Roman"/>
-          <w:spacing w:val="-1"/>
-          <w:kern w:val="0"/>
-          <w:sz w:val="28"/>
-          <w:szCs w:val="28"/>
-        </w:rPr>
-      </w:pPr>
-    </w:p>
-    <w:p>
-      <w:pPr>
-        <w:pStyle w:val="a5"/>
-        <w:spacing w:line="480" w:lineRule="exact"/>
-        <w:ind w:leftChars="0" w:left="567"/>
-        <w:rPr>
-          <w:rFonts w:ascii="Noto Sans CJK TC DemiLight" w:eastAsia="Noto Sans CJK TC DemiLight" w:hAnsi="Noto Sans CJK TC DemiLight" w:cs="Times New Roman"/>
-          <w:spacing w:val="-1"/>
-          <w:kern w:val="0"/>
-          <w:sz w:val="28"/>
-          <w:szCs w:val="28"/>
-        </w:rPr>
-      </w:pPr>
       <w:r>
         <w:rPr>
           <w:rFonts w:ascii="Noto Sans CJK TC DemiLight" w:eastAsia="Noto Sans CJK TC DemiLight" w:hAnsi="Noto Sans CJK TC DemiLight" w:cs="Times New Roman" w:hint="eastAsia"/>
@@ -17479,13 +18196,13 @@
         <mc:AlternateContent>
           <mc:Choice Requires="wps">
             <w:drawing>
-              <wp:anchor distT="0" distB="0" distL="114300" distR="114300" simplePos="0" relativeHeight="251671552" behindDoc="0" locked="0" layoutInCell="1" allowOverlap="1" wp14:anchorId="274B8584" wp14:editId="1BAD3903">
+              <wp:anchor distT="0" distB="0" distL="114300" distR="114300" simplePos="0" relativeHeight="251671552" behindDoc="0" locked="0" layoutInCell="1" allowOverlap="1" wp14:anchorId="274B8584" wp14:editId="46A79A1B">
                 <wp:simplePos x="0" y="0"/>
                 <wp:positionH relativeFrom="margin">
-                  <wp:align>center</wp:align>
+                  <wp:posOffset>312420</wp:posOffset>
                 </wp:positionH>
                 <wp:positionV relativeFrom="paragraph">
-                  <wp:posOffset>6350</wp:posOffset>
+                  <wp:posOffset>132624</wp:posOffset>
                 </wp:positionV>
                 <wp:extent cx="5638800" cy="457835"/>
                 <wp:effectExtent l="0" t="0" r="0" b="0"/>
@@ -17586,7 +18303,7 @@
           </mc:Choice>
           <mc:Fallback>
             <w:pict>
-              <v:shape w14:anchorId="274B8584" id="文字方塊 6" o:spid="_x0000_s1030" type="#_x0000_t202" style="position:absolute;left:0;text-align:left;margin-left:0;margin-top:.5pt;width:444pt;height:36.05pt;z-index:251671552;visibility:visible;mso-wrap-style:square;mso-width-percent:0;mso-height-percent:0;mso-wrap-distance-left:9pt;mso-wrap-distance-top:0;mso-wrap-distance-right:9pt;mso-wrap-distance-bottom:0;mso-position-horizontal:center;mso-position-horizontal-relative:margin;mso-position-vertical:absolute;mso-position-vertical-relative:text;mso-width-percent:0;mso-height-percent:0;mso-width-relative:margin;mso-height-relative:margin;v-text-anchor:middle" o:gfxdata="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" filled="f" stroked="f" strokeweight=".5pt">
+              <v:shape w14:anchorId="274B8584" id="文字方塊 6" o:spid="_x0000_s1030" type="#_x0000_t202" style="position:absolute;left:0;text-align:left;margin-left:24.6pt;margin-top:10.45pt;width:444pt;height:36.05pt;z-index:251671552;visibility:visible;mso-wrap-style:square;mso-width-percent:0;mso-height-percent:0;mso-wrap-distance-left:9pt;mso-wrap-distance-top:0;mso-wrap-distance-right:9pt;mso-wrap-distance-bottom:0;mso-position-horizontal:absolute;mso-position-horizontal-relative:margin;mso-position-vertical:absolute;mso-position-vertical-relative:text;mso-width-percent:0;mso-height-percent:0;mso-width-relative:margin;mso-height-relative:margin;v-text-anchor:middle" o:gfxdata="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" filled="f" stroked="f" strokeweight=".5pt">
                 <v:textbox>
                   <w:txbxContent>
                     <w:p>
@@ -17649,6 +18366,197 @@
           <w:szCs w:val="28"/>
         </w:rPr>
       </w:pPr>
+      <w:r>
+        <w:rPr>
+          <w:rFonts w:ascii="Noto Sans CJK TC DemiLight" w:eastAsia="Noto Sans CJK TC DemiLight" w:hAnsi="Noto Sans CJK TC DemiLight" w:cs="Times New Roman" w:hint="eastAsia"/>
+          <w:spacing w:val="-1"/>
+          <w:kern w:val="0"/>
+          <w:sz w:val="28"/>
+          <w:szCs w:val="28"/>
+        </w:rPr>
+        <w:lastRenderedPageBreak/>
+        <w:t>上圖當中，較大</w:t>
+      </w:r>
+      <w:r>
+        <w:rPr>
+          <w:rFonts w:ascii="Noto Sans CJK TC DemiLight" w:eastAsia="Noto Sans CJK TC DemiLight" w:hAnsi="Noto Sans CJK TC DemiLight" w:cs="Times New Roman" w:hint="eastAsia"/>
+          <w:spacing w:val="-1"/>
+          <w:kern w:val="0"/>
+          <w:sz w:val="28"/>
+          <w:szCs w:val="28"/>
+        </w:rPr>
+        <w:t>顆</w:t>
+      </w:r>
+      <w:r>
+        <w:rPr>
+          <w:rFonts w:ascii="Noto Sans CJK TC DemiLight" w:eastAsia="Noto Sans CJK TC DemiLight" w:hAnsi="Noto Sans CJK TC DemiLight" w:cs="Times New Roman" w:hint="eastAsia"/>
+          <w:spacing w:val="-1"/>
+          <w:kern w:val="0"/>
+          <w:sz w:val="28"/>
+          <w:szCs w:val="28"/>
+        </w:rPr>
+        <w:t>的紅</w:t>
+      </w:r>
+      <w:r>
+        <w:rPr>
+          <w:rFonts w:ascii="Noto Sans CJK TC DemiLight" w:eastAsia="Noto Sans CJK TC DemiLight" w:hAnsi="Noto Sans CJK TC DemiLight" w:cs="Times New Roman" w:hint="eastAsia"/>
+          <w:spacing w:val="-1"/>
+          <w:kern w:val="0"/>
+          <w:sz w:val="28"/>
+          <w:szCs w:val="28"/>
+        </w:rPr>
+        <w:t>色</w:t>
+      </w:r>
+      <w:r>
+        <w:rPr>
+          <w:rFonts w:ascii="Noto Sans CJK TC DemiLight" w:eastAsia="Noto Sans CJK TC DemiLight" w:hAnsi="Noto Sans CJK TC DemiLight" w:cs="Times New Roman" w:hint="eastAsia"/>
+          <w:spacing w:val="-1"/>
+          <w:kern w:val="0"/>
+          <w:sz w:val="28"/>
+          <w:szCs w:val="28"/>
+        </w:rPr>
+        <w:t>、藍色點為</w:t>
+      </w:r>
+      <w:r>
+        <w:rPr>
+          <w:rFonts w:ascii="Noto Sans CJK TC DemiLight" w:eastAsia="Noto Sans CJK TC DemiLight" w:hAnsi="Noto Sans CJK TC DemiLight" w:cs="Times New Roman" w:hint="eastAsia"/>
+          <w:spacing w:val="-1"/>
+          <w:kern w:val="0"/>
+          <w:sz w:val="28"/>
+          <w:szCs w:val="28"/>
+        </w:rPr>
+        <w:t>訓練集資料</w:t>
+      </w:r>
+      <w:r>
+        <w:rPr>
+          <w:rFonts w:ascii="Noto Sans CJK TC DemiLight" w:eastAsia="Noto Sans CJK TC DemiLight" w:hAnsi="Noto Sans CJK TC DemiLight" w:cs="Times New Roman" w:hint="eastAsia"/>
+          <w:spacing w:val="-1"/>
+          <w:kern w:val="0"/>
+          <w:sz w:val="28"/>
+          <w:szCs w:val="28"/>
+        </w:rPr>
+        <w:t>；</w:t>
+      </w:r>
+      <w:r>
+        <w:rPr>
+          <w:rFonts w:ascii="Noto Sans CJK TC DemiLight" w:eastAsia="Noto Sans CJK TC DemiLight" w:hAnsi="Noto Sans CJK TC DemiLight" w:cs="Times New Roman" w:hint="eastAsia"/>
+          <w:spacing w:val="-1"/>
+          <w:kern w:val="0"/>
+          <w:sz w:val="28"/>
+          <w:szCs w:val="28"/>
+        </w:rPr>
+        <w:t>較小的淺藍色點為測試集資料且被P</w:t>
+      </w:r>
+      <w:r>
+        <w:rPr>
+          <w:rFonts w:ascii="Noto Sans CJK TC DemiLight" w:eastAsia="Noto Sans CJK TC DemiLight" w:hAnsi="Noto Sans CJK TC DemiLight" w:cs="Times New Roman"/>
+          <w:spacing w:val="-1"/>
+          <w:kern w:val="0"/>
+          <w:sz w:val="28"/>
+          <w:szCs w:val="28"/>
+        </w:rPr>
+        <w:t>er</w:t>
+      </w:r>
+      <w:r>
+        <w:rPr>
+          <w:rFonts w:ascii="Noto Sans CJK TC DemiLight" w:eastAsia="Noto Sans CJK TC DemiLight" w:hAnsi="Noto Sans CJK TC DemiLight" w:cs="Times New Roman" w:hint="eastAsia"/>
+          <w:spacing w:val="-1"/>
+          <w:kern w:val="0"/>
+          <w:sz w:val="28"/>
+          <w:szCs w:val="28"/>
+        </w:rPr>
+        <w:t xml:space="preserve">ceptron </w:t>
+      </w:r>
+      <w:r>
+        <w:rPr>
+          <w:rFonts w:ascii="Noto Sans CJK TC DemiLight" w:eastAsia="Noto Sans CJK TC DemiLight" w:hAnsi="Noto Sans CJK TC DemiLight" w:cs="Times New Roman"/>
+          <w:spacing w:val="-1"/>
+          <w:kern w:val="0"/>
+          <w:sz w:val="28"/>
+          <w:szCs w:val="28"/>
+        </w:rPr>
+        <w:t>algorithm (dual form)</w:t>
+      </w:r>
+      <w:r>
+        <w:rPr>
+          <w:rFonts w:ascii="Noto Sans CJK TC DemiLight" w:eastAsia="Noto Sans CJK TC DemiLight" w:hAnsi="Noto Sans CJK TC DemiLight" w:cs="Times New Roman" w:hint="eastAsia"/>
+          <w:spacing w:val="-1"/>
+          <w:kern w:val="0"/>
+          <w:sz w:val="28"/>
+          <w:szCs w:val="28"/>
+        </w:rPr>
+        <w:t>認為</w:t>
+      </w:r>
+      <w:r>
+        <w:rPr>
+          <w:rFonts w:ascii="Noto Sans CJK TC DemiLight" w:eastAsia="Noto Sans CJK TC DemiLight" w:hAnsi="Noto Sans CJK TC DemiLight" w:cs="Times New Roman" w:hint="eastAsia"/>
+          <w:spacing w:val="-1"/>
+          <w:kern w:val="0"/>
+          <w:sz w:val="28"/>
+          <w:szCs w:val="28"/>
+        </w:rPr>
+        <w:t>p</w:t>
+      </w:r>
+      <w:r>
+        <w:rPr>
+          <w:rFonts w:ascii="Noto Sans CJK TC DemiLight" w:eastAsia="Noto Sans CJK TC DemiLight" w:hAnsi="Noto Sans CJK TC DemiLight" w:cs="Times New Roman"/>
+          <w:spacing w:val="-1"/>
+          <w:kern w:val="0"/>
+          <w:sz w:val="28"/>
+          <w:szCs w:val="28"/>
+        </w:rPr>
+        <w:t>ositive</w:t>
+      </w:r>
+      <w:r>
+        <w:rPr>
+          <w:rFonts w:ascii="Noto Sans CJK TC DemiLight" w:eastAsia="Noto Sans CJK TC DemiLight" w:hAnsi="Noto Sans CJK TC DemiLight" w:cs="Times New Roman" w:hint="eastAsia"/>
+          <w:spacing w:val="-1"/>
+          <w:kern w:val="0"/>
+          <w:sz w:val="28"/>
+          <w:szCs w:val="28"/>
+        </w:rPr>
+        <w:t>且實際上</w:t>
+      </w:r>
+      <w:r>
+        <w:rPr>
+          <w:rFonts w:ascii="Noto Sans CJK TC DemiLight" w:eastAsia="Noto Sans CJK TC DemiLight" w:hAnsi="Noto Sans CJK TC DemiLight" w:cs="Times New Roman" w:hint="eastAsia"/>
+          <w:spacing w:val="-1"/>
+          <w:kern w:val="0"/>
+          <w:sz w:val="28"/>
+          <w:szCs w:val="28"/>
+        </w:rPr>
+        <w:t>也</w:t>
+      </w:r>
+      <w:r>
+        <w:rPr>
+          <w:rFonts w:ascii="Noto Sans CJK TC DemiLight" w:eastAsia="Noto Sans CJK TC DemiLight" w:hAnsi="Noto Sans CJK TC DemiLight" w:cs="Times New Roman" w:hint="eastAsia"/>
+          <w:spacing w:val="-1"/>
+          <w:kern w:val="0"/>
+          <w:sz w:val="28"/>
+          <w:szCs w:val="28"/>
+        </w:rPr>
+        <w:t>是p</w:t>
+      </w:r>
+      <w:r>
+        <w:rPr>
+          <w:rFonts w:ascii="Noto Sans CJK TC DemiLight" w:eastAsia="Noto Sans CJK TC DemiLight" w:hAnsi="Noto Sans CJK TC DemiLight" w:cs="Times New Roman"/>
+          <w:spacing w:val="-1"/>
+          <w:kern w:val="0"/>
+          <w:sz w:val="28"/>
+          <w:szCs w:val="28"/>
+        </w:rPr>
+        <w:t>ositive</w:t>
+      </w:r>
+      <w:r>
+        <w:rPr>
+          <w:rFonts w:ascii="Noto Sans CJK TC DemiLight" w:eastAsia="Noto Sans CJK TC DemiLight" w:hAnsi="Noto Sans CJK TC DemiLight" w:cs="Times New Roman" w:hint="eastAsia"/>
+          <w:spacing w:val="-1"/>
+          <w:kern w:val="0"/>
+          <w:sz w:val="28"/>
+          <w:szCs w:val="28"/>
+        </w:rPr>
+        <w:t>之資料點。</w:t>
+      </w:r>
     </w:p>
     <w:p>
       <w:pPr>
@@ -17671,7 +18579,7 @@
           <w:sz w:val="28"/>
           <w:szCs w:val="28"/>
         </w:rPr>
-        <w:t>上圖當中，較大</w:t>
+        <w:t>我們可以</w:t>
       </w:r>
       <w:r>
         <w:rPr>
@@ -17681,7 +18589,17 @@
           <w:sz w:val="28"/>
           <w:szCs w:val="28"/>
         </w:rPr>
-        <w:t>顆</w:t>
+        <w:t>發現：因為訓練集不是l</w:t>
+      </w:r>
+      <w:r>
+        <w:rPr>
+          <w:rFonts w:ascii="Noto Sans CJK TC DemiLight" w:eastAsia="Noto Sans CJK TC DemiLight" w:hAnsi="Noto Sans CJK TC DemiLight" w:cs="Times New Roman"/>
+          <w:spacing w:val="-1"/>
+          <w:kern w:val="0"/>
+          <w:sz w:val="28"/>
+          <w:szCs w:val="28"/>
+        </w:rPr>
+        <w:t>inearly separable</w:t>
       </w:r>
       <w:r>
         <w:rPr>
@@ -17691,7 +18609,7 @@
           <w:sz w:val="28"/>
           <w:szCs w:val="28"/>
         </w:rPr>
-        <w:t>的紅</w:t>
+        <w:t>，所以</w:t>
       </w:r>
       <w:r>
         <w:rPr>
@@ -17701,7 +18619,17 @@
           <w:sz w:val="28"/>
           <w:szCs w:val="28"/>
         </w:rPr>
-        <w:t>色</w:t>
+        <w:t>P</w:t>
+      </w:r>
+      <w:r>
+        <w:rPr>
+          <w:rFonts w:ascii="Noto Sans CJK TC DemiLight" w:eastAsia="Noto Sans CJK TC DemiLight" w:hAnsi="Noto Sans CJK TC DemiLight" w:cs="Times New Roman"/>
+          <w:spacing w:val="-1"/>
+          <w:kern w:val="0"/>
+          <w:sz w:val="28"/>
+          <w:szCs w:val="28"/>
+        </w:rPr>
+        <w:t>er</w:t>
       </w:r>
       <w:r>
         <w:rPr>
@@ -17711,7 +18639,7 @@
           <w:sz w:val="28"/>
           <w:szCs w:val="28"/>
         </w:rPr>
-        <w:t>、藍色點為</w:t>
+        <w:t>ceptron</w:t>
       </w:r>
       <w:r>
         <w:rPr>
@@ -17721,7 +18649,7 @@
           <w:sz w:val="28"/>
           <w:szCs w:val="28"/>
         </w:rPr>
-        <w:t>訓練集資料</w:t>
+        <w:t>找出切開平面的水平線只好犧牲一個</w:t>
       </w:r>
       <w:r>
         <w:rPr>
@@ -17731,7 +18659,17 @@
           <w:sz w:val="28"/>
           <w:szCs w:val="28"/>
         </w:rPr>
-        <w:t>；</w:t>
+        <w:t>p</w:t>
+      </w:r>
+      <w:r>
+        <w:rPr>
+          <w:rFonts w:ascii="Noto Sans CJK TC DemiLight" w:eastAsia="Noto Sans CJK TC DemiLight" w:hAnsi="Noto Sans CJK TC DemiLight" w:cs="Times New Roman"/>
+          <w:spacing w:val="-1"/>
+          <w:kern w:val="0"/>
+          <w:sz w:val="28"/>
+          <w:szCs w:val="28"/>
+        </w:rPr>
+        <w:t>ositive instance</w:t>
       </w:r>
       <w:r>
         <w:rPr>
@@ -17741,7 +18679,27 @@
           <w:sz w:val="28"/>
           <w:szCs w:val="28"/>
         </w:rPr>
-        <w:t>較小的淺藍色點為測試集資料且被P</w:t>
+        <w:t>被歸類</w:t>
+      </w:r>
+      <w:r>
+        <w:rPr>
+          <w:rFonts w:ascii="Noto Sans CJK TC DemiLight" w:eastAsia="Noto Sans CJK TC DemiLight" w:hAnsi="Noto Sans CJK TC DemiLight" w:cs="Times New Roman" w:hint="eastAsia"/>
+          <w:spacing w:val="-1"/>
+          <w:kern w:val="0"/>
+          <w:sz w:val="28"/>
+          <w:szCs w:val="28"/>
+        </w:rPr>
+        <w:t>成</w:t>
+      </w:r>
+      <w:r>
+        <w:rPr>
+          <w:rFonts w:ascii="Noto Sans CJK TC DemiLight" w:eastAsia="Noto Sans CJK TC DemiLight" w:hAnsi="Noto Sans CJK TC DemiLight" w:cs="Times New Roman" w:hint="eastAsia"/>
+          <w:spacing w:val="-1"/>
+          <w:kern w:val="0"/>
+          <w:sz w:val="28"/>
+          <w:szCs w:val="28"/>
+        </w:rPr>
+        <w:t>n</w:t>
       </w:r>
       <w:r>
         <w:rPr>
@@ -17751,7 +18709,7 @@
           <w:sz w:val="28"/>
           <w:szCs w:val="28"/>
         </w:rPr>
-        <w:t>er</w:t>
+        <w:t>egative</w:t>
       </w:r>
       <w:r>
         <w:rPr>
@@ -17761,98 +18719,9 @@
           <w:sz w:val="28"/>
           <w:szCs w:val="28"/>
         </w:rPr>
-        <w:t xml:space="preserve">ceptron </w:t>
-      </w:r>
-      <w:r>
-        <w:rPr>
-          <w:rFonts w:ascii="Noto Sans CJK TC DemiLight" w:eastAsia="Noto Sans CJK TC DemiLight" w:hAnsi="Noto Sans CJK TC DemiLight" w:cs="Times New Roman"/>
-          <w:spacing w:val="-1"/>
-          <w:kern w:val="0"/>
-          <w:sz w:val="28"/>
-          <w:szCs w:val="28"/>
-        </w:rPr>
-        <w:t>algorithm (dual form)</w:t>
-      </w:r>
-      <w:r>
-        <w:rPr>
-          <w:rFonts w:ascii="Noto Sans CJK TC DemiLight" w:eastAsia="Noto Sans CJK TC DemiLight" w:hAnsi="Noto Sans CJK TC DemiLight" w:cs="Times New Roman" w:hint="eastAsia"/>
-          <w:spacing w:val="-1"/>
-          <w:kern w:val="0"/>
-          <w:sz w:val="28"/>
-          <w:szCs w:val="28"/>
-        </w:rPr>
-        <w:t>認為</w:t>
-      </w:r>
-      <w:r>
-        <w:rPr>
-          <w:rFonts w:ascii="Noto Sans CJK TC DemiLight" w:eastAsia="Noto Sans CJK TC DemiLight" w:hAnsi="Noto Sans CJK TC DemiLight" w:cs="Times New Roman" w:hint="eastAsia"/>
-          <w:spacing w:val="-1"/>
-          <w:kern w:val="0"/>
-          <w:sz w:val="28"/>
-          <w:szCs w:val="28"/>
-        </w:rPr>
-        <w:t>p</w:t>
-      </w:r>
-      <w:r>
-        <w:rPr>
-          <w:rFonts w:ascii="Noto Sans CJK TC DemiLight" w:eastAsia="Noto Sans CJK TC DemiLight" w:hAnsi="Noto Sans CJK TC DemiLight" w:cs="Times New Roman"/>
-          <w:spacing w:val="-1"/>
-          <w:kern w:val="0"/>
-          <w:sz w:val="28"/>
-          <w:szCs w:val="28"/>
-        </w:rPr>
-        <w:t>ositive</w:t>
-      </w:r>
-      <w:r>
-        <w:rPr>
-          <w:rFonts w:ascii="Noto Sans CJK TC DemiLight" w:eastAsia="Noto Sans CJK TC DemiLight" w:hAnsi="Noto Sans CJK TC DemiLight" w:cs="Times New Roman" w:hint="eastAsia"/>
-          <w:spacing w:val="-1"/>
-          <w:kern w:val="0"/>
-          <w:sz w:val="28"/>
-          <w:szCs w:val="28"/>
-        </w:rPr>
-        <w:t>且實際上</w:t>
-      </w:r>
-      <w:r>
-        <w:rPr>
-          <w:rFonts w:ascii="Noto Sans CJK TC DemiLight" w:eastAsia="Noto Sans CJK TC DemiLight" w:hAnsi="Noto Sans CJK TC DemiLight" w:cs="Times New Roman" w:hint="eastAsia"/>
-          <w:spacing w:val="-1"/>
-          <w:kern w:val="0"/>
-          <w:sz w:val="28"/>
-          <w:szCs w:val="28"/>
-        </w:rPr>
-        <w:t>也</w:t>
-      </w:r>
-      <w:r>
-        <w:rPr>
-          <w:rFonts w:ascii="Noto Sans CJK TC DemiLight" w:eastAsia="Noto Sans CJK TC DemiLight" w:hAnsi="Noto Sans CJK TC DemiLight" w:cs="Times New Roman" w:hint="eastAsia"/>
-          <w:spacing w:val="-1"/>
-          <w:kern w:val="0"/>
-          <w:sz w:val="28"/>
-          <w:szCs w:val="28"/>
-        </w:rPr>
-        <w:t>是p</w:t>
-      </w:r>
-      <w:r>
-        <w:rPr>
-          <w:rFonts w:ascii="Noto Sans CJK TC DemiLight" w:eastAsia="Noto Sans CJK TC DemiLight" w:hAnsi="Noto Sans CJK TC DemiLight" w:cs="Times New Roman"/>
-          <w:spacing w:val="-1"/>
-          <w:kern w:val="0"/>
-          <w:sz w:val="28"/>
-          <w:szCs w:val="28"/>
-        </w:rPr>
-        <w:t>ositive</w:t>
-      </w:r>
-      <w:r>
-        <w:rPr>
-          <w:rFonts w:ascii="Noto Sans CJK TC DemiLight" w:eastAsia="Noto Sans CJK TC DemiLight" w:hAnsi="Noto Sans CJK TC DemiLight" w:cs="Times New Roman" w:hint="eastAsia"/>
-          <w:spacing w:val="-1"/>
-          <w:kern w:val="0"/>
-          <w:sz w:val="28"/>
-          <w:szCs w:val="28"/>
-        </w:rPr>
-        <w:t>之資料點。</w:t>
-      </w:r>
+        <w:t>。</w:t>
+      </w:r>
+      <w:bookmarkEnd w:id="5"/>
     </w:p>
     <w:p>
       <w:pPr>
@@ -17860,242 +18729,7 @@
         <w:spacing w:line="480" w:lineRule="exact"/>
         <w:ind w:leftChars="0" w:left="567"/>
         <w:rPr>
-          <w:rFonts w:ascii="Noto Sans CJK TC DemiLight" w:eastAsia="Noto Sans CJK TC DemiLight" w:hAnsi="Noto Sans CJK TC DemiLight" w:cs="Times New Roman" w:hint="eastAsia"/>
-          <w:spacing w:val="-1"/>
-          <w:kern w:val="0"/>
-          <w:sz w:val="28"/>
-          <w:szCs w:val="28"/>
-        </w:rPr>
-      </w:pPr>
-      <w:r>
-        <w:rPr>
-          <w:rFonts w:ascii="Noto Sans CJK TC DemiLight" w:eastAsia="Noto Sans CJK TC DemiLight" w:hAnsi="Noto Sans CJK TC DemiLight" w:cs="Times New Roman" w:hint="eastAsia"/>
-          <w:spacing w:val="-1"/>
-          <w:kern w:val="0"/>
-          <w:sz w:val="28"/>
-          <w:szCs w:val="28"/>
-        </w:rPr>
-        <w:t>我們可以</w:t>
-      </w:r>
-      <w:r>
-        <w:rPr>
-          <w:rFonts w:ascii="Noto Sans CJK TC DemiLight" w:eastAsia="Noto Sans CJK TC DemiLight" w:hAnsi="Noto Sans CJK TC DemiLight" w:cs="Times New Roman" w:hint="eastAsia"/>
-          <w:spacing w:val="-1"/>
-          <w:kern w:val="0"/>
-          <w:sz w:val="28"/>
-          <w:szCs w:val="28"/>
-        </w:rPr>
-        <w:t>發現：因為訓練集不是l</w:t>
-      </w:r>
-      <w:r>
-        <w:rPr>
           <w:rFonts w:ascii="Noto Sans CJK TC DemiLight" w:eastAsia="Noto Sans CJK TC DemiLight" w:hAnsi="Noto Sans CJK TC DemiLight" w:cs="Times New Roman"/>
-          <w:spacing w:val="-1"/>
-          <w:kern w:val="0"/>
-          <w:sz w:val="28"/>
-          <w:szCs w:val="28"/>
-        </w:rPr>
-        <w:t>inearly separable</w:t>
-      </w:r>
-      <w:r>
-        <w:rPr>
-          <w:rFonts w:ascii="Noto Sans CJK TC DemiLight" w:eastAsia="Noto Sans CJK TC DemiLight" w:hAnsi="Noto Sans CJK TC DemiLight" w:cs="Times New Roman" w:hint="eastAsia"/>
-          <w:spacing w:val="-1"/>
-          <w:kern w:val="0"/>
-          <w:sz w:val="28"/>
-          <w:szCs w:val="28"/>
-        </w:rPr>
-        <w:t>，所以</w:t>
-      </w:r>
-      <w:r>
-        <w:rPr>
-          <w:rFonts w:ascii="Noto Sans CJK TC DemiLight" w:eastAsia="Noto Sans CJK TC DemiLight" w:hAnsi="Noto Sans CJK TC DemiLight" w:cs="Times New Roman" w:hint="eastAsia"/>
-          <w:spacing w:val="-1"/>
-          <w:kern w:val="0"/>
-          <w:sz w:val="28"/>
-          <w:szCs w:val="28"/>
-        </w:rPr>
-        <w:t>P</w:t>
-      </w:r>
-      <w:r>
-        <w:rPr>
-          <w:rFonts w:ascii="Noto Sans CJK TC DemiLight" w:eastAsia="Noto Sans CJK TC DemiLight" w:hAnsi="Noto Sans CJK TC DemiLight" w:cs="Times New Roman"/>
-          <w:spacing w:val="-1"/>
-          <w:kern w:val="0"/>
-          <w:sz w:val="28"/>
-          <w:szCs w:val="28"/>
-        </w:rPr>
-        <w:t>er</w:t>
-      </w:r>
-      <w:r>
-        <w:rPr>
-          <w:rFonts w:ascii="Noto Sans CJK TC DemiLight" w:eastAsia="Noto Sans CJK TC DemiLight" w:hAnsi="Noto Sans CJK TC DemiLight" w:cs="Times New Roman" w:hint="eastAsia"/>
-          <w:spacing w:val="-1"/>
-          <w:kern w:val="0"/>
-          <w:sz w:val="28"/>
-          <w:szCs w:val="28"/>
-        </w:rPr>
-        <w:t>ceptron</w:t>
-      </w:r>
-      <w:r>
-        <w:rPr>
-          <w:rFonts w:ascii="Noto Sans CJK TC DemiLight" w:eastAsia="Noto Sans CJK TC DemiLight" w:hAnsi="Noto Sans CJK TC DemiLight" w:cs="Times New Roman" w:hint="eastAsia"/>
-          <w:spacing w:val="-1"/>
-          <w:kern w:val="0"/>
-          <w:sz w:val="28"/>
-          <w:szCs w:val="28"/>
-        </w:rPr>
-        <w:t>找出切開平面的水平線只好犧牲一個</w:t>
-      </w:r>
-      <w:r>
-        <w:rPr>
-          <w:rFonts w:ascii="Noto Sans CJK TC DemiLight" w:eastAsia="Noto Sans CJK TC DemiLight" w:hAnsi="Noto Sans CJK TC DemiLight" w:cs="Times New Roman" w:hint="eastAsia"/>
-          <w:spacing w:val="-1"/>
-          <w:kern w:val="0"/>
-          <w:sz w:val="28"/>
-          <w:szCs w:val="28"/>
-        </w:rPr>
-        <w:t>p</w:t>
-      </w:r>
-      <w:r>
-        <w:rPr>
-          <w:rFonts w:ascii="Noto Sans CJK TC DemiLight" w:eastAsia="Noto Sans CJK TC DemiLight" w:hAnsi="Noto Sans CJK TC DemiLight" w:cs="Times New Roman"/>
-          <w:spacing w:val="-1"/>
-          <w:kern w:val="0"/>
-          <w:sz w:val="28"/>
-          <w:szCs w:val="28"/>
-        </w:rPr>
-        <w:t>ositive instance</w:t>
-      </w:r>
-      <w:r>
-        <w:rPr>
-          <w:rFonts w:ascii="Noto Sans CJK TC DemiLight" w:eastAsia="Noto Sans CJK TC DemiLight" w:hAnsi="Noto Sans CJK TC DemiLight" w:cs="Times New Roman" w:hint="eastAsia"/>
-          <w:spacing w:val="-1"/>
-          <w:kern w:val="0"/>
-          <w:sz w:val="28"/>
-          <w:szCs w:val="28"/>
-        </w:rPr>
-        <w:t>被歸類</w:t>
-      </w:r>
-      <w:r>
-        <w:rPr>
-          <w:rFonts w:ascii="Noto Sans CJK TC DemiLight" w:eastAsia="Noto Sans CJK TC DemiLight" w:hAnsi="Noto Sans CJK TC DemiLight" w:cs="Times New Roman" w:hint="eastAsia"/>
-          <w:spacing w:val="-1"/>
-          <w:kern w:val="0"/>
-          <w:sz w:val="28"/>
-          <w:szCs w:val="28"/>
-        </w:rPr>
-        <w:t>成</w:t>
-      </w:r>
-      <w:r>
-        <w:rPr>
-          <w:rFonts w:ascii="Noto Sans CJK TC DemiLight" w:eastAsia="Noto Sans CJK TC DemiLight" w:hAnsi="Noto Sans CJK TC DemiLight" w:cs="Times New Roman" w:hint="eastAsia"/>
-          <w:spacing w:val="-1"/>
-          <w:kern w:val="0"/>
-          <w:sz w:val="28"/>
-          <w:szCs w:val="28"/>
-        </w:rPr>
-        <w:t>n</w:t>
-      </w:r>
-      <w:r>
-        <w:rPr>
-          <w:rFonts w:ascii="Noto Sans CJK TC DemiLight" w:eastAsia="Noto Sans CJK TC DemiLight" w:hAnsi="Noto Sans CJK TC DemiLight" w:cs="Times New Roman"/>
-          <w:spacing w:val="-1"/>
-          <w:kern w:val="0"/>
-          <w:sz w:val="28"/>
-          <w:szCs w:val="28"/>
-        </w:rPr>
-        <w:t>egative</w:t>
-      </w:r>
-      <w:r>
-        <w:rPr>
-          <w:rFonts w:ascii="Noto Sans CJK TC DemiLight" w:eastAsia="Noto Sans CJK TC DemiLight" w:hAnsi="Noto Sans CJK TC DemiLight" w:cs="Times New Roman" w:hint="eastAsia"/>
-          <w:spacing w:val="-1"/>
-          <w:kern w:val="0"/>
-          <w:sz w:val="28"/>
-          <w:szCs w:val="28"/>
-        </w:rPr>
-        <w:t>。</w:t>
-      </w:r>
-    </w:p>
-    <w:bookmarkEnd w:id="5"/>
-    <w:p>
-      <w:pPr>
-        <w:pStyle w:val="a5"/>
-        <w:spacing w:line="480" w:lineRule="exact"/>
-        <w:ind w:leftChars="0" w:left="567"/>
-        <w:rPr>
-          <w:rFonts w:ascii="Noto Sans CJK TC DemiLight" w:eastAsia="Noto Sans CJK TC DemiLight" w:hAnsi="Noto Sans CJK TC DemiLight" w:cs="Times New Roman"/>
-          <w:spacing w:val="-1"/>
-          <w:kern w:val="0"/>
-          <w:sz w:val="28"/>
-          <w:szCs w:val="28"/>
-        </w:rPr>
-      </w:pPr>
-    </w:p>
-    <w:p>
-      <w:pPr>
-        <w:pStyle w:val="a5"/>
-        <w:spacing w:line="480" w:lineRule="exact"/>
-        <w:ind w:leftChars="0" w:left="567"/>
-        <w:rPr>
-          <w:rFonts w:ascii="Noto Sans CJK TC DemiLight" w:eastAsia="Noto Sans CJK TC DemiLight" w:hAnsi="Noto Sans CJK TC DemiLight" w:cs="Times New Roman" w:hint="eastAsia"/>
-          <w:spacing w:val="-1"/>
-          <w:kern w:val="0"/>
-          <w:sz w:val="28"/>
-          <w:szCs w:val="28"/>
-        </w:rPr>
-      </w:pPr>
-    </w:p>
-    <w:p>
-      <w:pPr>
-        <w:pStyle w:val="a5"/>
-        <w:spacing w:line="480" w:lineRule="exact"/>
-        <w:ind w:leftChars="0" w:left="567"/>
-        <w:rPr>
-          <w:rFonts w:ascii="Noto Sans CJK TC DemiLight" w:eastAsia="Noto Sans CJK TC DemiLight" w:hAnsi="Noto Sans CJK TC DemiLight" w:cs="Times New Roman"/>
-          <w:spacing w:val="-1"/>
-          <w:kern w:val="0"/>
-          <w:sz w:val="28"/>
-          <w:szCs w:val="28"/>
-        </w:rPr>
-      </w:pPr>
-    </w:p>
-    <w:p>
-      <w:pPr>
-        <w:pStyle w:val="a5"/>
-        <w:spacing w:line="480" w:lineRule="exact"/>
-        <w:ind w:leftChars="0" w:left="567"/>
-        <w:rPr>
-          <w:rFonts w:ascii="Noto Sans CJK TC DemiLight" w:eastAsia="Noto Sans CJK TC DemiLight" w:hAnsi="Noto Sans CJK TC DemiLight" w:cs="Times New Roman"/>
-          <w:spacing w:val="-1"/>
-          <w:kern w:val="0"/>
-          <w:sz w:val="28"/>
-          <w:szCs w:val="28"/>
-        </w:rPr>
-      </w:pPr>
-    </w:p>
-    <w:p>
-      <w:pPr>
-        <w:pStyle w:val="a5"/>
-        <w:spacing w:line="480" w:lineRule="exact"/>
-        <w:ind w:leftChars="0" w:left="567"/>
-        <w:rPr>
-          <w:rFonts w:ascii="Noto Sans CJK TC DemiLight" w:eastAsia="Noto Sans CJK TC DemiLight" w:hAnsi="Noto Sans CJK TC DemiLight" w:cs="Times New Roman"/>
-          <w:spacing w:val="-1"/>
-          <w:kern w:val="0"/>
-          <w:sz w:val="28"/>
-          <w:szCs w:val="28"/>
-        </w:rPr>
-      </w:pPr>
-    </w:p>
-    <w:p>
-      <w:pPr>
-        <w:pStyle w:val="a5"/>
-        <w:spacing w:line="480" w:lineRule="exact"/>
-        <w:ind w:leftChars="0" w:left="567"/>
-        <w:rPr>
-          <w:rFonts w:ascii="Noto Sans CJK TC DemiLight" w:eastAsia="Noto Sans CJK TC DemiLight" w:hAnsi="Noto Sans CJK TC DemiLight" w:cs="Times New Roman" w:hint="eastAsia"/>
           <w:spacing w:val="-1"/>
           <w:kern w:val="0"/>
           <w:sz w:val="28"/>
@@ -18128,7 +18762,6 @@
           <w:sz w:val="28"/>
           <w:szCs w:val="28"/>
         </w:rPr>
-        <w:lastRenderedPageBreak/>
         <w:t>仿造(a)、(b)</w:t>
       </w:r>
       <w:proofErr w:type="gramStart"/>
@@ -18807,7 +19440,7 @@
         <w:spacing w:line="480" w:lineRule="exact"/>
         <w:ind w:leftChars="0" w:left="567"/>
         <w:rPr>
-          <w:rFonts w:ascii="Noto Sans CJK TC DemiLight" w:eastAsia="Noto Sans CJK TC DemiLight" w:hAnsi="Noto Sans CJK TC DemiLight" w:cs="Times New Roman" w:hint="eastAsia"/>
+          <w:rFonts w:ascii="Noto Sans CJK TC DemiLight" w:eastAsia="Noto Sans CJK TC DemiLight" w:hAnsi="Noto Sans CJK TC DemiLight" w:cs="Times New Roman"/>
           <w:spacing w:val="-1"/>
           <w:kern w:val="0"/>
           <w:sz w:val="28"/>
@@ -20655,17 +21288,17 @@
           <w:szCs w:val="28"/>
         </w:rPr>
         <w:drawing>
-          <wp:anchor distT="0" distB="0" distL="114300" distR="114300" simplePos="0" relativeHeight="251673600" behindDoc="0" locked="0" layoutInCell="1" allowOverlap="1" wp14:anchorId="4E6A6343" wp14:editId="770BB263">
+          <wp:anchor distT="0" distB="0" distL="114300" distR="114300" simplePos="0" relativeHeight="251673600" behindDoc="1" locked="0" layoutInCell="1" allowOverlap="1" wp14:anchorId="4E6A6343" wp14:editId="22FBEA0F">
             <wp:simplePos x="0" y="0"/>
             <wp:positionH relativeFrom="margin">
-              <wp:align>center</wp:align>
+              <wp:posOffset>1005840</wp:posOffset>
             </wp:positionH>
             <wp:positionV relativeFrom="margin">
-              <wp:posOffset>2597785</wp:posOffset>
+              <wp:posOffset>4462689</wp:posOffset>
             </wp:positionV>
-            <wp:extent cx="4817110" cy="4817110"/>
-            <wp:effectExtent l="0" t="0" r="2540" b="2540"/>
-            <wp:wrapSquare wrapText="bothSides"/>
+            <wp:extent cx="4247515" cy="4247515"/>
+            <wp:effectExtent l="0" t="0" r="635" b="635"/>
+            <wp:wrapNone/>
             <wp:docPr id="7" name="圖片 7"/>
             <wp:cNvGraphicFramePr>
               <a:graphicFrameLocks xmlns:a="http://schemas.openxmlformats.org/drawingml/2006/main" noChangeAspect="1"/>
@@ -20694,7 +21327,7 @@
                   <pic:spPr bwMode="auto">
                     <a:xfrm>
                       <a:off x="0" y="0"/>
-                      <a:ext cx="4817110" cy="4817110"/>
+                      <a:ext cx="4247515" cy="4247515"/>
                     </a:xfrm>
                     <a:prstGeom prst="rect">
                       <a:avLst/>
@@ -20898,34 +21531,6 @@
           <w:szCs w:val="28"/>
         </w:rPr>
       </w:pPr>
-    </w:p>
-    <w:p>
-      <w:pPr>
-        <w:pStyle w:val="a5"/>
-        <w:spacing w:line="480" w:lineRule="exact"/>
-        <w:ind w:leftChars="0" w:left="567"/>
-        <w:rPr>
-          <w:rFonts w:ascii="Noto Sans CJK TC DemiLight" w:eastAsia="Noto Sans CJK TC DemiLight" w:hAnsi="Noto Sans CJK TC DemiLight" w:cs="Times New Roman"/>
-          <w:spacing w:val="-1"/>
-          <w:kern w:val="0"/>
-          <w:sz w:val="28"/>
-          <w:szCs w:val="28"/>
-        </w:rPr>
-      </w:pPr>
-    </w:p>
-    <w:p>
-      <w:pPr>
-        <w:pStyle w:val="a5"/>
-        <w:spacing w:line="480" w:lineRule="exact"/>
-        <w:ind w:leftChars="0" w:left="567"/>
-        <w:rPr>
-          <w:rFonts w:ascii="Noto Sans CJK TC DemiLight" w:eastAsia="Noto Sans CJK TC DemiLight" w:hAnsi="Noto Sans CJK TC DemiLight" w:cs="Times New Roman"/>
-          <w:spacing w:val="-1"/>
-          <w:kern w:val="0"/>
-          <w:sz w:val="28"/>
-          <w:szCs w:val="28"/>
-        </w:rPr>
-      </w:pPr>
       <w:r>
         <w:rPr>
           <w:rFonts w:ascii="Noto Sans CJK TC DemiLight" w:eastAsia="Noto Sans CJK TC DemiLight" w:hAnsi="Noto Sans CJK TC DemiLight" w:cs="Times New Roman" w:hint="eastAsia"/>
@@ -20938,13 +21543,13 @@
         <mc:AlternateContent>
           <mc:Choice Requires="wps">
             <w:drawing>
-              <wp:anchor distT="0" distB="0" distL="114300" distR="114300" simplePos="0" relativeHeight="251675648" behindDoc="0" locked="0" layoutInCell="1" allowOverlap="1" wp14:anchorId="45C5CF65" wp14:editId="25053DD1">
+              <wp:anchor distT="0" distB="0" distL="114300" distR="114300" simplePos="0" relativeHeight="251675648" behindDoc="0" locked="0" layoutInCell="1" allowOverlap="1" wp14:anchorId="45C5CF65" wp14:editId="36BBCB1F">
                 <wp:simplePos x="0" y="0"/>
                 <wp:positionH relativeFrom="margin">
-                  <wp:align>center</wp:align>
+                  <wp:posOffset>312420</wp:posOffset>
                 </wp:positionH>
                 <wp:positionV relativeFrom="paragraph">
-                  <wp:posOffset>6350</wp:posOffset>
+                  <wp:posOffset>56424</wp:posOffset>
                 </wp:positionV>
                 <wp:extent cx="5638800" cy="457835"/>
                 <wp:effectExtent l="0" t="0" r="0" b="0"/>
@@ -21045,7 +21650,7 @@
           </mc:Choice>
           <mc:Fallback>
             <w:pict>
-              <v:shape w14:anchorId="45C5CF65" id="文字方塊 9" o:spid="_x0000_s1031" type="#_x0000_t202" style="position:absolute;left:0;text-align:left;margin-left:0;margin-top:.5pt;width:444pt;height:36.05pt;z-index:251675648;visibility:visible;mso-wrap-style:square;mso-width-percent:0;mso-height-percent:0;mso-wrap-distance-left:9pt;mso-wrap-distance-top:0;mso-wrap-distance-right:9pt;mso-wrap-distance-bottom:0;mso-position-horizontal:center;mso-position-horizontal-relative:margin;mso-position-vertical:absolute;mso-position-vertical-relative:text;mso-width-percent:0;mso-height-percent:0;mso-width-relative:margin;mso-height-relative:margin;v-text-anchor:middle" o:gfxdata="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" filled="f" stroked="f" strokeweight=".5pt">
+              <v:shape w14:anchorId="45C5CF65" id="文字方塊 9" o:spid="_x0000_s1031" type="#_x0000_t202" style="position:absolute;left:0;text-align:left;margin-left:24.6pt;margin-top:4.45pt;width:444pt;height:36.05pt;z-index:251675648;visibility:visible;mso-wrap-style:square;mso-width-percent:0;mso-height-percent:0;mso-wrap-distance-left:9pt;mso-wrap-distance-top:0;mso-wrap-distance-right:9pt;mso-wrap-distance-bottom:0;mso-position-horizontal:absolute;mso-position-horizontal-relative:margin;mso-position-vertical:absolute;mso-position-vertical-relative:text;mso-width-percent:0;mso-height-percent:0;mso-width-relative:margin;mso-height-relative:margin;v-text-anchor:middle" o:gfxdata="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" filled="f" stroked="f" strokeweight=".5pt">
                 <v:textbox>
                   <w:txbxContent>
                     <w:p>
@@ -21098,62 +21703,6 @@
     <w:p>
       <w:pPr>
         <w:pStyle w:val="a5"/>
-        <w:spacing w:line="480" w:lineRule="exact"/>
-        <w:ind w:leftChars="0" w:left="567"/>
-        <w:rPr>
-          <w:rFonts w:ascii="Noto Sans CJK TC DemiLight" w:eastAsia="Noto Sans CJK TC DemiLight" w:hAnsi="Noto Sans CJK TC DemiLight" w:cs="Times New Roman"/>
-          <w:spacing w:val="-1"/>
-          <w:kern w:val="0"/>
-          <w:sz w:val="28"/>
-          <w:szCs w:val="28"/>
-        </w:rPr>
-      </w:pPr>
-    </w:p>
-    <w:p>
-      <w:pPr>
-        <w:pStyle w:val="a5"/>
-        <w:spacing w:line="480" w:lineRule="exact"/>
-        <w:ind w:leftChars="0" w:left="567"/>
-        <w:rPr>
-          <w:rFonts w:ascii="Noto Sans CJK TC DemiLight" w:eastAsia="Noto Sans CJK TC DemiLight" w:hAnsi="Noto Sans CJK TC DemiLight" w:cs="Times New Roman"/>
-          <w:spacing w:val="-1"/>
-          <w:kern w:val="0"/>
-          <w:sz w:val="28"/>
-          <w:szCs w:val="28"/>
-        </w:rPr>
-      </w:pPr>
-    </w:p>
-    <w:p>
-      <w:pPr>
-        <w:pStyle w:val="a5"/>
-        <w:spacing w:line="480" w:lineRule="exact"/>
-        <w:ind w:leftChars="0" w:left="567"/>
-        <w:rPr>
-          <w:rFonts w:ascii="Noto Sans CJK TC DemiLight" w:eastAsia="Noto Sans CJK TC DemiLight" w:hAnsi="Noto Sans CJK TC DemiLight" w:cs="Times New Roman" w:hint="eastAsia"/>
-          <w:spacing w:val="-1"/>
-          <w:kern w:val="0"/>
-          <w:sz w:val="28"/>
-          <w:szCs w:val="28"/>
-        </w:rPr>
-      </w:pPr>
-    </w:p>
-    <w:p>
-      <w:pPr>
-        <w:pStyle w:val="a5"/>
-        <w:spacing w:line="480" w:lineRule="exact"/>
-        <w:ind w:leftChars="0" w:left="567"/>
-        <w:rPr>
-          <w:rFonts w:ascii="Noto Sans CJK TC DemiLight" w:eastAsia="Noto Sans CJK TC DemiLight" w:hAnsi="Noto Sans CJK TC DemiLight" w:cs="Times New Roman" w:hint="eastAsia"/>
-          <w:spacing w:val="-1"/>
-          <w:kern w:val="0"/>
-          <w:sz w:val="28"/>
-          <w:szCs w:val="28"/>
-        </w:rPr>
-      </w:pPr>
-    </w:p>
-    <w:p>
-      <w:pPr>
-        <w:pStyle w:val="a5"/>
         <w:numPr>
           <w:ilvl w:val="0"/>
           <w:numId w:val="28"/>
@@ -21161,7 +21710,7 @@
         <w:spacing w:line="480" w:lineRule="exact"/>
         <w:ind w:leftChars="0" w:left="567"/>
         <w:rPr>
-          <w:rFonts w:ascii="Noto Sans CJK TC DemiLight" w:eastAsia="Noto Sans CJK TC DemiLight" w:hAnsi="Noto Sans CJK TC DemiLight" w:cs="Times New Roman" w:hint="eastAsia"/>
+          <w:rFonts w:ascii="Noto Sans CJK TC DemiLight" w:eastAsia="Noto Sans CJK TC DemiLight" w:hAnsi="Noto Sans CJK TC DemiLight" w:cs="Times New Roman"/>
           <w:spacing w:val="-1"/>
           <w:kern w:val="0"/>
           <w:sz w:val="28"/>
@@ -21445,17 +21994,7 @@
                 <w:sz w:val="28"/>
                 <w:szCs w:val="28"/>
               </w:rPr>
-              <m:t xml:space="preserve">, </m:t>
-            </m:r>
-            <m:r>
-              <w:rPr>
-                <w:rFonts w:ascii="Cambria Math" w:eastAsia="Noto Sans CJK TC DemiLight" w:hAnsi="Cambria Math" w:cs="Times New Roman"/>
-                <w:spacing w:val="-1"/>
-                <w:kern w:val="0"/>
-                <w:sz w:val="28"/>
-                <w:szCs w:val="28"/>
-              </w:rPr>
-              <m:t>ϕ</m:t>
+              <m:t>, ϕ</m:t>
             </m:r>
             <m:d>
               <m:dPr>
@@ -21495,7 +22034,17 @@
             <w:sz w:val="28"/>
             <w:szCs w:val="28"/>
           </w:rPr>
-          <m:t>+b</m:t>
+          <m:t>+</m:t>
+        </m:r>
+        <m:r>
+          <w:rPr>
+            <w:rFonts w:ascii="Cambria Math" w:eastAsia="Noto Sans CJK TC DemiLight" w:hAnsi="Cambria Math" w:cs="Times New Roman"/>
+            <w:spacing w:val="-1"/>
+            <w:kern w:val="0"/>
+            <w:sz w:val="28"/>
+            <w:szCs w:val="28"/>
+          </w:rPr>
+          <m:t>b</m:t>
         </m:r>
       </m:oMath>
       <w:r>
@@ -21515,7 +22064,7 @@
         <w:spacing w:line="600" w:lineRule="exact"/>
         <w:ind w:leftChars="0" w:left="567"/>
         <w:rPr>
-          <w:rFonts w:ascii="Noto Sans CJK TC DemiLight" w:eastAsia="Noto Sans CJK TC DemiLight" w:hAnsi="Noto Sans CJK TC DemiLight" w:cs="Times New Roman" w:hint="eastAsia"/>
+          <w:rFonts w:ascii="Noto Sans CJK TC DemiLight" w:eastAsia="Noto Sans CJK TC DemiLight" w:hAnsi="Noto Sans CJK TC DemiLight" w:cs="Times New Roman"/>
           <w:spacing w:val="-1"/>
           <w:kern w:val="0"/>
           <w:sz w:val="28"/>
@@ -21707,11 +22256,9 @@
         </w:rPr>
         <w:t>、</w:t>
       </w:r>
+      <w:bookmarkStart w:id="8" w:name="_GoBack"/>
       <m:oMath>
         <m:r>
-          <m:rPr>
-            <m:sty m:val="b"/>
-          </m:rPr>
           <w:rPr>
             <w:rFonts w:ascii="Cambria Math" w:eastAsia="Noto Sans CJK TC DemiLight" w:hAnsi="Cambria Math" w:cs="Times New Roman"/>
             <w:spacing w:val="-1"/>
@@ -21721,6 +22268,7 @@
           </w:rPr>
           <m:t>b</m:t>
         </m:r>
+        <w:bookmarkEnd w:id="8"/>
         <m:r>
           <m:rPr>
             <m:sty m:val="p"/>
@@ -21742,7 +22290,7 @@
         <w:spacing w:line="480" w:lineRule="exact"/>
         <w:ind w:leftChars="0" w:left="567"/>
         <w:rPr>
-          <w:rFonts w:ascii="Noto Sans CJK TC DemiLight" w:eastAsia="Noto Sans CJK TC DemiLight" w:hAnsi="Noto Sans CJK TC DemiLight" w:cs="Times New Roman" w:hint="eastAsia"/>
+          <w:rFonts w:ascii="Noto Sans CJK TC DemiLight" w:eastAsia="Noto Sans CJK TC DemiLight" w:hAnsi="Noto Sans CJK TC DemiLight" w:cs="Times New Roman"/>
           <w:spacing w:val="-1"/>
           <w:kern w:val="0"/>
           <w:sz w:val="28"/>
@@ -21803,7 +22351,7 @@
           <w:szCs w:val="28"/>
         </w:rPr>
         <w:drawing>
-          <wp:anchor distT="0" distB="0" distL="114300" distR="114300" simplePos="0" relativeHeight="251677696" behindDoc="0" locked="0" layoutInCell="1" allowOverlap="1" wp14:anchorId="770462E7" wp14:editId="4F2F6949">
+          <wp:anchor distT="0" distB="0" distL="114300" distR="114300" simplePos="0" relativeHeight="251677696" behindDoc="0" locked="0" layoutInCell="1" allowOverlap="1" wp14:anchorId="770462E7" wp14:editId="0D8DF876">
             <wp:simplePos x="0" y="0"/>
             <wp:positionH relativeFrom="margin">
               <wp:align>center</wp:align>
@@ -21811,8 +22359,8 @@
             <wp:positionV relativeFrom="margin">
               <wp:posOffset>1771797</wp:posOffset>
             </wp:positionV>
-            <wp:extent cx="4817110" cy="4817110"/>
-            <wp:effectExtent l="0" t="0" r="2540" b="2540"/>
+            <wp:extent cx="4320000" cy="4320000"/>
+            <wp:effectExtent l="0" t="0" r="4445" b="4445"/>
             <wp:wrapSquare wrapText="bothSides"/>
             <wp:docPr id="13" name="圖片 13"/>
             <wp:cNvGraphicFramePr>
@@ -21842,7 +22390,7 @@
                   <pic:spPr bwMode="auto">
                     <a:xfrm>
                       <a:off x="0" y="0"/>
-                      <a:ext cx="4817110" cy="4817110"/>
+                      <a:ext cx="4320000" cy="4320000"/>
                     </a:xfrm>
                     <a:prstGeom prst="rect">
                       <a:avLst/>
@@ -22025,7 +22573,7 @@
         <w:spacing w:line="480" w:lineRule="exact"/>
         <w:ind w:leftChars="0" w:left="567"/>
         <w:rPr>
-          <w:rFonts w:ascii="Noto Sans CJK TC DemiLight" w:eastAsia="Noto Sans CJK TC DemiLight" w:hAnsi="Noto Sans CJK TC DemiLight" w:cs="Times New Roman" w:hint="eastAsia"/>
+          <w:rFonts w:ascii="Noto Sans CJK TC DemiLight" w:eastAsia="Noto Sans CJK TC DemiLight" w:hAnsi="Noto Sans CJK TC DemiLight" w:cs="Times New Roman"/>
           <w:spacing w:val="-1"/>
           <w:kern w:val="0"/>
           <w:sz w:val="28"/>
@@ -22046,34 +22594,6 @@
           <w:szCs w:val="28"/>
         </w:rPr>
       </w:pPr>
-    </w:p>
-    <w:p>
-      <w:pPr>
-        <w:pStyle w:val="a5"/>
-        <w:spacing w:line="480" w:lineRule="exact"/>
-        <w:ind w:leftChars="0" w:left="567"/>
-        <w:rPr>
-          <w:rFonts w:ascii="Noto Sans CJK TC DemiLight" w:eastAsia="Noto Sans CJK TC DemiLight" w:hAnsi="Noto Sans CJK TC DemiLight" w:cs="Times New Roman"/>
-          <w:spacing w:val="-1"/>
-          <w:kern w:val="0"/>
-          <w:sz w:val="28"/>
-          <w:szCs w:val="28"/>
-        </w:rPr>
-      </w:pPr>
-    </w:p>
-    <w:p>
-      <w:pPr>
-        <w:pStyle w:val="a5"/>
-        <w:spacing w:line="480" w:lineRule="exact"/>
-        <w:ind w:leftChars="0" w:left="567"/>
-        <w:rPr>
-          <w:rFonts w:ascii="Noto Sans CJK TC DemiLight" w:eastAsia="Noto Sans CJK TC DemiLight" w:hAnsi="Noto Sans CJK TC DemiLight" w:cs="Times New Roman"/>
-          <w:spacing w:val="-1"/>
-          <w:kern w:val="0"/>
-          <w:sz w:val="28"/>
-          <w:szCs w:val="28"/>
-        </w:rPr>
-      </w:pPr>
       <w:r>
         <w:rPr>
           <w:rFonts w:ascii="Noto Sans CJK TC DemiLight" w:eastAsia="Noto Sans CJK TC DemiLight" w:hAnsi="Noto Sans CJK TC DemiLight" w:cs="Times New Roman" w:hint="eastAsia"/>
@@ -22086,13 +22606,13 @@
         <mc:AlternateContent>
           <mc:Choice Requires="wps">
             <w:drawing>
-              <wp:anchor distT="0" distB="0" distL="114300" distR="114300" simplePos="0" relativeHeight="251678720" behindDoc="0" locked="0" layoutInCell="1" allowOverlap="1" wp14:anchorId="5694B1ED" wp14:editId="1367641A">
+              <wp:anchor distT="0" distB="0" distL="114300" distR="114300" simplePos="0" relativeHeight="251678720" behindDoc="0" locked="0" layoutInCell="1" allowOverlap="1" wp14:anchorId="5694B1ED" wp14:editId="567DA023">
                 <wp:simplePos x="0" y="0"/>
                 <wp:positionH relativeFrom="margin">
-                  <wp:align>center</wp:align>
+                  <wp:posOffset>312420</wp:posOffset>
                 </wp:positionH>
                 <wp:positionV relativeFrom="paragraph">
-                  <wp:posOffset>64966</wp:posOffset>
+                  <wp:posOffset>200116</wp:posOffset>
                 </wp:positionV>
                 <wp:extent cx="5638800" cy="457835"/>
                 <wp:effectExtent l="0" t="0" r="0" b="0"/>
@@ -22193,7 +22713,7 @@
           </mc:Choice>
           <mc:Fallback>
             <w:pict>
-              <v:shape w14:anchorId="5694B1ED" id="文字方塊 12" o:spid="_x0000_s1032" type="#_x0000_t202" style="position:absolute;left:0;text-align:left;margin-left:0;margin-top:5.1pt;width:444pt;height:36.05pt;z-index:251678720;visibility:visible;mso-wrap-style:square;mso-width-percent:0;mso-height-percent:0;mso-wrap-distance-left:9pt;mso-wrap-distance-top:0;mso-wrap-distance-right:9pt;mso-wrap-distance-bottom:0;mso-position-horizontal:center;mso-position-horizontal-relative:margin;mso-position-vertical:absolute;mso-position-vertical-relative:text;mso-width-percent:0;mso-height-percent:0;mso-width-relative:margin;mso-height-relative:margin;v-text-anchor:middle" o:gfxdata="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" filled="f" stroked="f" strokeweight=".5pt">
+              <v:shape w14:anchorId="5694B1ED" id="文字方塊 12" o:spid="_x0000_s1032" type="#_x0000_t202" style="position:absolute;left:0;text-align:left;margin-left:24.6pt;margin-top:15.75pt;width:444pt;height:36.05pt;z-index:251678720;visibility:visible;mso-wrap-style:square;mso-width-percent:0;mso-height-percent:0;mso-wrap-distance-left:9pt;mso-wrap-distance-top:0;mso-wrap-distance-right:9pt;mso-wrap-distance-bottom:0;mso-position-horizontal:absolute;mso-position-horizontal-relative:margin;mso-position-vertical:absolute;mso-position-vertical-relative:text;mso-width-percent:0;mso-height-percent:0;mso-width-relative:margin;mso-height-relative:margin;v-text-anchor:middle" o:gfxdata="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" filled="f" stroked="f" strokeweight=".5pt">
                 <v:textbox>
                   <w:txbxContent>
                     <w:p>
@@ -22270,126 +22790,6 @@
           <w:szCs w:val="28"/>
         </w:rPr>
       </w:pPr>
-      <w:r>
-        <w:rPr>
-          <w:rFonts w:ascii="Noto Sans CJK TC DemiLight" w:eastAsia="Noto Sans CJK TC DemiLight" w:hAnsi="Noto Sans CJK TC DemiLight" w:cs="Times New Roman" w:hint="eastAsia"/>
-          <w:spacing w:val="-1"/>
-          <w:kern w:val="0"/>
-          <w:sz w:val="28"/>
-          <w:szCs w:val="28"/>
-        </w:rPr>
-        <w:t>上圖當中，較大顆的紅色、藍色點為訓練集資料；較小的淺藍色點為測試集資料且被P</w:t>
-      </w:r>
-      <w:r>
-        <w:rPr>
-          <w:rFonts w:ascii="Noto Sans CJK TC DemiLight" w:eastAsia="Noto Sans CJK TC DemiLight" w:hAnsi="Noto Sans CJK TC DemiLight" w:cs="Times New Roman"/>
-          <w:spacing w:val="-1"/>
-          <w:kern w:val="0"/>
-          <w:sz w:val="28"/>
-          <w:szCs w:val="28"/>
-        </w:rPr>
-        <w:t>er</w:t>
-      </w:r>
-      <w:r>
-        <w:rPr>
-          <w:rFonts w:ascii="Noto Sans CJK TC DemiLight" w:eastAsia="Noto Sans CJK TC DemiLight" w:hAnsi="Noto Sans CJK TC DemiLight" w:cs="Times New Roman" w:hint="eastAsia"/>
-          <w:spacing w:val="-1"/>
-          <w:kern w:val="0"/>
-          <w:sz w:val="28"/>
-          <w:szCs w:val="28"/>
-        </w:rPr>
-        <w:t xml:space="preserve">ceptron </w:t>
-      </w:r>
-      <w:r>
-        <w:rPr>
-          <w:rFonts w:ascii="Noto Sans CJK TC DemiLight" w:eastAsia="Noto Sans CJK TC DemiLight" w:hAnsi="Noto Sans CJK TC DemiLight" w:cs="Times New Roman"/>
-          <w:spacing w:val="-1"/>
-          <w:kern w:val="0"/>
-          <w:sz w:val="28"/>
-          <w:szCs w:val="28"/>
-        </w:rPr>
-        <w:t>algorithm (</w:t>
-      </w:r>
-      <w:r>
-        <w:rPr>
-          <w:rFonts w:ascii="Noto Sans CJK TC DemiLight" w:eastAsia="Noto Sans CJK TC DemiLight" w:hAnsi="Noto Sans CJK TC DemiLight" w:cs="Times New Roman" w:hint="eastAsia"/>
-          <w:spacing w:val="-1"/>
-          <w:kern w:val="0"/>
-          <w:sz w:val="28"/>
-          <w:szCs w:val="28"/>
-        </w:rPr>
-        <w:t>p</w:t>
-      </w:r>
-      <w:r>
-        <w:rPr>
-          <w:rFonts w:ascii="Noto Sans CJK TC DemiLight" w:eastAsia="Noto Sans CJK TC DemiLight" w:hAnsi="Noto Sans CJK TC DemiLight" w:cs="Times New Roman"/>
-          <w:spacing w:val="-1"/>
-          <w:kern w:val="0"/>
-          <w:sz w:val="28"/>
-          <w:szCs w:val="28"/>
-        </w:rPr>
-        <w:t>rimal</w:t>
-      </w:r>
-      <w:r>
-        <w:rPr>
-          <w:rFonts w:ascii="Noto Sans CJK TC DemiLight" w:eastAsia="Noto Sans CJK TC DemiLight" w:hAnsi="Noto Sans CJK TC DemiLight" w:cs="Times New Roman"/>
-          <w:spacing w:val="-1"/>
-          <w:kern w:val="0"/>
-          <w:sz w:val="28"/>
-          <w:szCs w:val="28"/>
-        </w:rPr>
-        <w:t xml:space="preserve"> form)</w:t>
-      </w:r>
-      <w:r>
-        <w:rPr>
-          <w:rFonts w:ascii="Noto Sans CJK TC DemiLight" w:eastAsia="Noto Sans CJK TC DemiLight" w:hAnsi="Noto Sans CJK TC DemiLight" w:cs="Times New Roman" w:hint="eastAsia"/>
-          <w:spacing w:val="-1"/>
-          <w:kern w:val="0"/>
-          <w:sz w:val="28"/>
-          <w:szCs w:val="28"/>
-        </w:rPr>
-        <w:t>認為p</w:t>
-      </w:r>
-      <w:r>
-        <w:rPr>
-          <w:rFonts w:ascii="Noto Sans CJK TC DemiLight" w:eastAsia="Noto Sans CJK TC DemiLight" w:hAnsi="Noto Sans CJK TC DemiLight" w:cs="Times New Roman"/>
-          <w:spacing w:val="-1"/>
-          <w:kern w:val="0"/>
-          <w:sz w:val="28"/>
-          <w:szCs w:val="28"/>
-        </w:rPr>
-        <w:t>ositive</w:t>
-      </w:r>
-      <w:r>
-        <w:rPr>
-          <w:rFonts w:ascii="Noto Sans CJK TC DemiLight" w:eastAsia="Noto Sans CJK TC DemiLight" w:hAnsi="Noto Sans CJK TC DemiLight" w:cs="Times New Roman" w:hint="eastAsia"/>
-          <w:spacing w:val="-1"/>
-          <w:kern w:val="0"/>
-          <w:sz w:val="28"/>
-          <w:szCs w:val="28"/>
-        </w:rPr>
-        <w:t>且實際上也是p</w:t>
-      </w:r>
-      <w:r>
-        <w:rPr>
-          <w:rFonts w:ascii="Noto Sans CJK TC DemiLight" w:eastAsia="Noto Sans CJK TC DemiLight" w:hAnsi="Noto Sans CJK TC DemiLight" w:cs="Times New Roman"/>
-          <w:spacing w:val="-1"/>
-          <w:kern w:val="0"/>
-          <w:sz w:val="28"/>
-          <w:szCs w:val="28"/>
-        </w:rPr>
-        <w:t>ositive</w:t>
-      </w:r>
-      <w:r>
-        <w:rPr>
-          <w:rFonts w:ascii="Noto Sans CJK TC DemiLight" w:eastAsia="Noto Sans CJK TC DemiLight" w:hAnsi="Noto Sans CJK TC DemiLight" w:cs="Times New Roman" w:hint="eastAsia"/>
-          <w:spacing w:val="-1"/>
-          <w:kern w:val="0"/>
-          <w:sz w:val="28"/>
-          <w:szCs w:val="28"/>
-        </w:rPr>
-        <w:t>之資料點。</w:t>
-      </w:r>
     </w:p>
     <w:p>
       <w:pPr>
@@ -22412,6 +22812,140 @@
           <w:sz w:val="28"/>
           <w:szCs w:val="28"/>
         </w:rPr>
+        <w:t>上圖當中，較大顆的紅色、藍色點為訓練集資料；較小的淺藍色點為測試集資料且被P</w:t>
+      </w:r>
+      <w:r>
+        <w:rPr>
+          <w:rFonts w:ascii="Noto Sans CJK TC DemiLight" w:eastAsia="Noto Sans CJK TC DemiLight" w:hAnsi="Noto Sans CJK TC DemiLight" w:cs="Times New Roman"/>
+          <w:spacing w:val="-1"/>
+          <w:kern w:val="0"/>
+          <w:sz w:val="28"/>
+          <w:szCs w:val="28"/>
+        </w:rPr>
+        <w:t>er</w:t>
+      </w:r>
+      <w:r>
+        <w:rPr>
+          <w:rFonts w:ascii="Noto Sans CJK TC DemiLight" w:eastAsia="Noto Sans CJK TC DemiLight" w:hAnsi="Noto Sans CJK TC DemiLight" w:cs="Times New Roman" w:hint="eastAsia"/>
+          <w:spacing w:val="-1"/>
+          <w:kern w:val="0"/>
+          <w:sz w:val="28"/>
+          <w:szCs w:val="28"/>
+        </w:rPr>
+        <w:t xml:space="preserve">ceptron </w:t>
+      </w:r>
+      <w:r>
+        <w:rPr>
+          <w:rFonts w:ascii="Noto Sans CJK TC DemiLight" w:eastAsia="Noto Sans CJK TC DemiLight" w:hAnsi="Noto Sans CJK TC DemiLight" w:cs="Times New Roman"/>
+          <w:spacing w:val="-1"/>
+          <w:kern w:val="0"/>
+          <w:sz w:val="28"/>
+          <w:szCs w:val="28"/>
+        </w:rPr>
+        <w:t>algorithm (</w:t>
+      </w:r>
+      <w:r>
+        <w:rPr>
+          <w:rFonts w:ascii="Noto Sans CJK TC DemiLight" w:eastAsia="Noto Sans CJK TC DemiLight" w:hAnsi="Noto Sans CJK TC DemiLight" w:cs="Times New Roman" w:hint="eastAsia"/>
+          <w:spacing w:val="-1"/>
+          <w:kern w:val="0"/>
+          <w:sz w:val="28"/>
+          <w:szCs w:val="28"/>
+        </w:rPr>
+        <w:t>p</w:t>
+      </w:r>
+      <w:r>
+        <w:rPr>
+          <w:rFonts w:ascii="Noto Sans CJK TC DemiLight" w:eastAsia="Noto Sans CJK TC DemiLight" w:hAnsi="Noto Sans CJK TC DemiLight" w:cs="Times New Roman"/>
+          <w:spacing w:val="-1"/>
+          <w:kern w:val="0"/>
+          <w:sz w:val="28"/>
+          <w:szCs w:val="28"/>
+        </w:rPr>
+        <w:t>rimal</w:t>
+      </w:r>
+      <w:r>
+        <w:rPr>
+          <w:rFonts w:ascii="Noto Sans CJK TC DemiLight" w:eastAsia="Noto Sans CJK TC DemiLight" w:hAnsi="Noto Sans CJK TC DemiLight" w:cs="Times New Roman"/>
+          <w:spacing w:val="-1"/>
+          <w:kern w:val="0"/>
+          <w:sz w:val="28"/>
+          <w:szCs w:val="28"/>
+        </w:rPr>
+        <w:t xml:space="preserve"> form)</w:t>
+      </w:r>
+      <w:r>
+        <w:rPr>
+          <w:rFonts w:ascii="Noto Sans CJK TC DemiLight" w:eastAsia="Noto Sans CJK TC DemiLight" w:hAnsi="Noto Sans CJK TC DemiLight" w:cs="Times New Roman" w:hint="eastAsia"/>
+          <w:spacing w:val="-1"/>
+          <w:kern w:val="0"/>
+          <w:sz w:val="28"/>
+          <w:szCs w:val="28"/>
+        </w:rPr>
+        <w:t>認為p</w:t>
+      </w:r>
+      <w:r>
+        <w:rPr>
+          <w:rFonts w:ascii="Noto Sans CJK TC DemiLight" w:eastAsia="Noto Sans CJK TC DemiLight" w:hAnsi="Noto Sans CJK TC DemiLight" w:cs="Times New Roman"/>
+          <w:spacing w:val="-1"/>
+          <w:kern w:val="0"/>
+          <w:sz w:val="28"/>
+          <w:szCs w:val="28"/>
+        </w:rPr>
+        <w:t>ositive</w:t>
+      </w:r>
+      <w:r>
+        <w:rPr>
+          <w:rFonts w:ascii="Noto Sans CJK TC DemiLight" w:eastAsia="Noto Sans CJK TC DemiLight" w:hAnsi="Noto Sans CJK TC DemiLight" w:cs="Times New Roman" w:hint="eastAsia"/>
+          <w:spacing w:val="-1"/>
+          <w:kern w:val="0"/>
+          <w:sz w:val="28"/>
+          <w:szCs w:val="28"/>
+        </w:rPr>
+        <w:t>且實際上也是p</w:t>
+      </w:r>
+      <w:r>
+        <w:rPr>
+          <w:rFonts w:ascii="Noto Sans CJK TC DemiLight" w:eastAsia="Noto Sans CJK TC DemiLight" w:hAnsi="Noto Sans CJK TC DemiLight" w:cs="Times New Roman"/>
+          <w:spacing w:val="-1"/>
+          <w:kern w:val="0"/>
+          <w:sz w:val="28"/>
+          <w:szCs w:val="28"/>
+        </w:rPr>
+        <w:t>ositive</w:t>
+      </w:r>
+      <w:r>
+        <w:rPr>
+          <w:rFonts w:ascii="Noto Sans CJK TC DemiLight" w:eastAsia="Noto Sans CJK TC DemiLight" w:hAnsi="Noto Sans CJK TC DemiLight" w:cs="Times New Roman" w:hint="eastAsia"/>
+          <w:spacing w:val="-1"/>
+          <w:kern w:val="0"/>
+          <w:sz w:val="28"/>
+          <w:szCs w:val="28"/>
+        </w:rPr>
+        <w:t>之資料點。</w:t>
+      </w:r>
+    </w:p>
+    <w:p>
+      <w:pPr>
+        <w:pStyle w:val="a5"/>
+        <w:spacing w:line="480" w:lineRule="exact"/>
+        <w:ind w:leftChars="0" w:left="567"/>
+        <w:rPr>
+          <w:rFonts w:ascii="Noto Sans CJK TC DemiLight" w:eastAsia="Noto Sans CJK TC DemiLight" w:hAnsi="Noto Sans CJK TC DemiLight" w:cs="Times New Roman"/>
+          <w:spacing w:val="-1"/>
+          <w:kern w:val="0"/>
+          <w:sz w:val="28"/>
+          <w:szCs w:val="28"/>
+        </w:rPr>
+      </w:pPr>
+      <w:r>
+        <w:rPr>
+          <w:rFonts w:ascii="Noto Sans CJK TC DemiLight" w:eastAsia="Noto Sans CJK TC DemiLight" w:hAnsi="Noto Sans CJK TC DemiLight" w:cs="Times New Roman" w:hint="eastAsia"/>
+          <w:spacing w:val="-1"/>
+          <w:kern w:val="0"/>
+          <w:sz w:val="28"/>
+          <w:szCs w:val="28"/>
+        </w:rPr>
         <w:t>我們可以發現：</w:t>
       </w:r>
       <w:r>
@@ -22526,8 +23060,6 @@
         </w:rPr>
         <w:t>。</w:t>
       </w:r>
-      <w:bookmarkStart w:id="7" w:name="_GoBack"/>
-      <w:bookmarkEnd w:id="7"/>
     </w:p>
     <w:sectPr>
       <w:headerReference w:type="default" r:id="rId13"/>
@@ -25869,7 +26401,7 @@
   <w:style w:type="paragraph" w:default="1" w:styleId="a0">
     <w:name w:val="Normal"/>
     <w:qFormat/>
-    <w:rsid w:val="00F000C8"/>
+    <w:rsid w:val="0000564F"/>
     <w:pPr>
       <w:widowControl w:val="0"/>
     </w:pPr>
@@ -26384,7 +26916,7 @@
 </file>
 
 <file path=customXml/itemProps1.xml><?xml version="1.0" encoding="utf-8"?>
-<ds:datastoreItem xmlns:ds="http://schemas.openxmlformats.org/officeDocument/2006/customXml" ds:itemID="{03BFC48F-F0A6-44FF-8DF1-BAD4D525A47F}">
+<ds:datastoreItem xmlns:ds="http://schemas.openxmlformats.org/officeDocument/2006/customXml" ds:itemID="{1CD61DA2-46EC-45C7-A157-856CE95C2F22}">
   <ds:schemaRefs>
     <ds:schemaRef ds:uri="http://schemas.openxmlformats.org/officeDocument/2006/bibliography"/>
   </ds:schemaRefs>

</xml_diff>